<commit_message>
Updated standard documents from PVV 3.0
</commit_message>
<xml_diff>
--- a/templates/data-1044/StandardDocuments/Mandat for konseptfasen.docx
+++ b/templates/data-1044/StandardDocuments/Mandat for konseptfasen.docx
@@ -1,6 +1,6 @@
 
 <file path=word/document.xml><?xml version="1.0" encoding="utf-8"?>
-<w:document xmlns:wpc="http://schemas.microsoft.com/office/word/2010/wordprocessingCanvas" xmlns:cx="http://schemas.microsoft.com/office/drawing/2014/chartex" xmlns:cx1="http://schemas.microsoft.com/office/drawing/2015/9/8/chartex" xmlns:cx2="http://schemas.microsoft.com/office/drawing/2015/10/21/chartex" xmlns:mc="http://schemas.openxmlformats.org/markup-compatibility/2006" xmlns:o="urn:schemas-microsoft-com:office:office" xmlns:r="http://schemas.openxmlformats.org/officeDocument/2006/relationships" xmlns:m="http://schemas.openxmlformats.org/officeDocument/2006/math" xmlns:v="urn:schemas-microsoft-com:vml" xmlns:wp14="http://schemas.microsoft.com/office/word/2010/wordprocessingDrawing" xmlns:wp="http://schemas.openxmlformats.org/drawingml/2006/wordprocessingDrawing" xmlns:w10="urn:schemas-microsoft-com:office:word" xmlns:w="http://schemas.openxmlformats.org/wordprocessingml/2006/main" xmlns:w14="http://schemas.microsoft.com/office/word/2010/wordml" xmlns:w15="http://schemas.microsoft.com/office/word/2012/wordml" xmlns:w16se="http://schemas.microsoft.com/office/word/2015/wordml/symex" xmlns:wpg="http://schemas.microsoft.com/office/word/2010/wordprocessingGroup" xmlns:wpi="http://schemas.microsoft.com/office/word/2010/wordprocessingInk" xmlns:wne="http://schemas.microsoft.com/office/word/2006/wordml" xmlns:wps="http://schemas.microsoft.com/office/word/2010/wordprocessingShape" mc:Ignorable="w14 w15 w16se wp14">
+<w:document xmlns:wpc="http://schemas.microsoft.com/office/word/2010/wordprocessingCanvas" xmlns:mc="http://schemas.openxmlformats.org/markup-compatibility/2006" xmlns:o="urn:schemas-microsoft-com:office:office" xmlns:r="http://schemas.openxmlformats.org/officeDocument/2006/relationships" xmlns:m="http://schemas.openxmlformats.org/officeDocument/2006/math" xmlns:v="urn:schemas-microsoft-com:vml" xmlns:wp14="http://schemas.microsoft.com/office/word/2010/wordprocessingDrawing" xmlns:wp="http://schemas.openxmlformats.org/drawingml/2006/wordprocessingDrawing" xmlns:w10="urn:schemas-microsoft-com:office:word" xmlns:w="http://schemas.openxmlformats.org/wordprocessingml/2006/main" xmlns:w14="http://schemas.microsoft.com/office/word/2010/wordml" xmlns:wpg="http://schemas.microsoft.com/office/word/2010/wordprocessingGroup" xmlns:wpi="http://schemas.microsoft.com/office/word/2010/wordprocessingInk" xmlns:wne="http://schemas.microsoft.com/office/word/2006/wordml" xmlns:wps="http://schemas.microsoft.com/office/word/2010/wordprocessingShape" mc:Ignorable="w14 wp14">
   <w:body>
     <w:tbl>
       <w:tblPr>
@@ -34,6 +34,8 @@
                 <w:szCs w:val="40"/>
               </w:rPr>
             </w:pPr>
+            <w:bookmarkStart w:id="0" w:name="_GoBack"/>
+            <w:bookmarkEnd w:id="0"/>
             <w:r>
               <w:rPr>
                 <w:rFonts w:ascii="Arial" w:hAnsi="Arial"/>
@@ -130,7 +132,17 @@
           <w:kern w:val="28"/>
           <w:sz w:val="32"/>
         </w:rPr>
-        <w:t>Navn på konseptfasen</w:t>
+        <w:t>prosjekt</w:t>
+      </w:r>
+      <w:r>
+        <w:rPr>
+          <w:rFonts w:ascii="Arial" w:hAnsi="Arial"/>
+          <w:b/>
+          <w:caps/>
+          <w:kern w:val="28"/>
+          <w:sz w:val="32"/>
+        </w:rPr>
+        <w:t>navn</w:t>
       </w:r>
       <w:r>
         <w:rPr>
@@ -555,8 +567,13 @@
             <w:r>
               <w:t>&lt;</w:t>
             </w:r>
-            <w:r>
-              <w:t>Starte en konseptfase</w:t>
+            <w:proofErr w:type="gramStart"/>
+            <w:r>
+              <w:t>Starte</w:t>
+            </w:r>
+            <w:proofErr w:type="gramEnd"/>
+            <w:r>
+              <w:t xml:space="preserve"> en konseptfase</w:t>
             </w:r>
             <w:r>
               <w:t>/</w:t>
@@ -1877,11 +1894,11 @@
         <w:pStyle w:val="Overskrift1"/>
         <w:ind w:right="850"/>
       </w:pPr>
-      <w:bookmarkStart w:id="0" w:name="_Toc477357619"/>
+      <w:bookmarkStart w:id="1" w:name="_Toc477357619"/>
       <w:r>
         <w:t>Bakgrunn</w:t>
       </w:r>
-      <w:bookmarkEnd w:id="0"/>
+      <w:bookmarkEnd w:id="1"/>
     </w:p>
     <w:p>
       <w:pPr>
@@ -2071,8 +2088,16 @@
         <w:rPr>
           <w:color w:val="7F7F7F" w:themeColor="text1" w:themeTint="80"/>
         </w:rPr>
-        <w:t xml:space="preserve"> (Stortingsmeldinger, handlingsplan?]</w:t>
-      </w:r>
+        <w:t xml:space="preserve"> </w:t>
+      </w:r>
+      <w:proofErr w:type="gramStart"/>
+      <w:r>
+        <w:rPr>
+          <w:color w:val="7F7F7F" w:themeColor="text1" w:themeTint="80"/>
+        </w:rPr>
+        <w:t>(Stortingsmeldinger, handlingsplan?]</w:t>
+      </w:r>
+      <w:proofErr w:type="gramEnd"/>
     </w:p>
     <w:p>
       <w:pPr>
@@ -2098,27 +2123,27 @@
         <w:spacing w:after="360"/>
         <w:ind w:left="709" w:right="567" w:hanging="709"/>
       </w:pPr>
-      <w:bookmarkStart w:id="1" w:name="_Toc477357620"/>
+      <w:bookmarkStart w:id="2" w:name="_Toc477357620"/>
       <w:r>
         <w:t>Hensikt</w:t>
       </w:r>
       <w:r>
         <w:t xml:space="preserve"> med et eventuelt prosjekt</w:t>
       </w:r>
-      <w:bookmarkEnd w:id="1"/>
+      <w:bookmarkEnd w:id="2"/>
     </w:p>
     <w:p>
       <w:pPr>
         <w:pStyle w:val="Overskrift2"/>
       </w:pPr>
-      <w:bookmarkStart w:id="2" w:name="_Toc477357621"/>
+      <w:bookmarkStart w:id="3" w:name="_Toc477357621"/>
       <w:r>
         <w:t>Hvilke</w:t>
       </w:r>
       <w:r>
         <w:t xml:space="preserve"> behov skal dekkes?</w:t>
       </w:r>
-      <w:bookmarkEnd w:id="2"/>
+      <w:bookmarkEnd w:id="3"/>
     </w:p>
     <w:p>
       <w:pPr>
@@ -2161,11 +2186,11 @@
       <w:pPr>
         <w:pStyle w:val="Overskrift2"/>
       </w:pPr>
-      <w:bookmarkStart w:id="3" w:name="_Toc477357622"/>
+      <w:bookmarkStart w:id="4" w:name="_Toc477357622"/>
       <w:r>
         <w:t>Hvilke endringer skal prosjektet skape?</w:t>
       </w:r>
-      <w:bookmarkEnd w:id="3"/>
+      <w:bookmarkEnd w:id="4"/>
     </w:p>
     <w:p>
       <w:pPr>
@@ -2209,7 +2234,7 @@
         <w:spacing w:after="240"/>
         <w:ind w:left="709" w:right="567" w:hanging="709"/>
       </w:pPr>
-      <w:bookmarkStart w:id="4" w:name="_Toc477357623"/>
+      <w:bookmarkStart w:id="5" w:name="_Toc477357623"/>
       <w:r>
         <w:t>Id</w:t>
       </w:r>
@@ -2221,149 +2246,16 @@
       </w:r>
       <w:r>
         <w:t xml:space="preserve"> til et nytt prosjekt</w:t>
-      </w:r>
-      <w:bookmarkEnd w:id="4"/>
-    </w:p>
-    <w:p>
-      <w:pPr>
-        <w:pStyle w:val="Overskrift2"/>
-      </w:pPr>
-      <w:bookmarkStart w:id="5" w:name="_Toc477357624"/>
-      <w:r>
-        <w:t>Forslag til tilnærming</w:t>
       </w:r>
       <w:bookmarkEnd w:id="5"/>
     </w:p>
     <w:p>
       <w:pPr>
-        <w:pStyle w:val="Hjelpetekst"/>
-        <w:ind w:right="567"/>
-      </w:pPr>
-      <w:r>
-        <w:t>[Ofte foreligger det</w:t>
-      </w:r>
-      <w:r>
-        <w:t xml:space="preserve"> en</w:t>
-      </w:r>
-      <w:r>
-        <w:t xml:space="preserve"> </w:t>
-      </w:r>
-      <w:r>
-        <w:t>id</w:t>
-      </w:r>
-      <w:r>
-        <w:t>é</w:t>
-      </w:r>
-      <w:r>
-        <w:t xml:space="preserve"> til hvordan et prosjekt vil kunne angripe den utfordringen som foreligger. Det vil si et konsept som ønskes nærmere utredet i en konseptfase. Finnes det </w:t>
-      </w:r>
-      <w:r>
-        <w:t xml:space="preserve">idéer til flere alternative konsepter beskrives også de her. </w:t>
-      </w:r>
-    </w:p>
-    <w:p>
-      <w:pPr>
-        <w:pStyle w:val="Hjelpetekst"/>
-        <w:ind w:right="567"/>
-      </w:pPr>
-      <w:r>
-        <w:t xml:space="preserve">Det er også vanlig at </w:t>
-      </w:r>
-      <w:r>
-        <w:t>det finnes et konkret forslag til teknisk løsning som trolig vil dekke</w:t>
-      </w:r>
-      <w:r>
-        <w:t xml:space="preserve"> det behovet som er identifisert. Dette forslaget kan eventuelt også nevnes her</w:t>
-      </w:r>
-      <w:r>
-        <w:t xml:space="preserve"> som en måte å konkretisere behovet på</w:t>
-      </w:r>
-      <w:r>
-        <w:t>,</w:t>
-      </w:r>
-      <w:r>
-        <w:t xml:space="preserve"> men vær på vakt mot å tenke for mye løsning på dette stadiet. </w:t>
-      </w:r>
-      <w:r>
-        <w:t xml:space="preserve">Hovedpoenget med en konseptfase er å </w:t>
-      </w:r>
-      <w:r>
-        <w:t xml:space="preserve">først </w:t>
-      </w:r>
-      <w:r>
-        <w:t xml:space="preserve">forsikre seg om at et eventuelt prosjekt blir rettet mot det reelle behovet, </w:t>
-      </w:r>
-      <w:r>
-        <w:t xml:space="preserve">og </w:t>
-      </w:r>
-      <w:r>
-        <w:t>s</w:t>
-      </w:r>
-      <w:r>
-        <w:t>å velge</w:t>
-      </w:r>
-      <w:r>
-        <w:t xml:space="preserve"> den beste </w:t>
-      </w:r>
-      <w:r>
-        <w:t xml:space="preserve">måten å </w:t>
-      </w:r>
-      <w:r>
-        <w:t>tilnærme seg oppgaven</w:t>
-      </w:r>
-      <w:r>
-        <w:t xml:space="preserve"> på</w:t>
-      </w:r>
-      <w:r>
-        <w:t xml:space="preserve">, dvs det beste </w:t>
-      </w:r>
-      <w:r>
-        <w:t>konseptet.</w:t>
-      </w:r>
-      <w:r>
-        <w:t>]</w:t>
-      </w:r>
-    </w:p>
-    <w:p>
-      <w:pPr>
-        <w:spacing w:before="0"/>
-      </w:pPr>
-    </w:p>
-    <w:p>
-      <w:pPr>
-        <w:spacing w:before="0"/>
-      </w:pPr>
-    </w:p>
-    <w:p>
-      <w:pPr>
-        <w:spacing w:before="0"/>
-      </w:pPr>
-    </w:p>
-    <w:p>
-      <w:pPr>
-        <w:spacing w:before="0"/>
-      </w:pPr>
-    </w:p>
-    <w:p>
-      <w:pPr>
         <w:pStyle w:val="Overskrift2"/>
       </w:pPr>
-      <w:bookmarkStart w:id="6" w:name="_Toc477357625"/>
-      <w:r>
-        <w:lastRenderedPageBreak/>
-        <w:t xml:space="preserve">Er </w:t>
-      </w:r>
-      <w:r>
-        <w:t>anskaffelse</w:t>
-      </w:r>
-      <w:r>
-        <w:t>(r)</w:t>
-      </w:r>
-      <w:r>
-        <w:t xml:space="preserve"> av varer og tjenester</w:t>
-      </w:r>
-      <w:r>
-        <w:t xml:space="preserve"> aktuelt?</w:t>
+      <w:bookmarkStart w:id="6" w:name="_Toc477357624"/>
+      <w:r>
+        <w:t>Forslag til tilnærming</w:t>
       </w:r>
       <w:bookmarkEnd w:id="6"/>
     </w:p>
@@ -2373,69 +2265,146 @@
         <w:ind w:right="567"/>
       </w:pPr>
       <w:r>
-        <w:t>[Kan bruk av anskaffelse</w:t>
-      </w:r>
-      <w:r>
-        <w:t>(r)</w:t>
-      </w:r>
-      <w:r>
-        <w:t xml:space="preserve"> tenkes å bli aktuelt i dette prosjektet?</w:t>
+        <w:t>[Ofte foreligger det</w:t>
+      </w:r>
+      <w:r>
+        <w:t xml:space="preserve"> en</w:t>
       </w:r>
       <w:r>
         <w:t xml:space="preserve"> </w:t>
       </w:r>
       <w:r>
-        <w:t>Finnes</w:t>
-      </w:r>
-      <w:r>
-        <w:t xml:space="preserve"> det </w:t>
-      </w:r>
-      <w:r>
-        <w:t xml:space="preserve">behov og mål som muligens kan </w:t>
-      </w:r>
-      <w:r>
-        <w:t>realiseres helt eller delvis gjennom</w:t>
-      </w:r>
-      <w:r>
-        <w:t xml:space="preserve"> en anskaffelse</w:t>
-      </w:r>
-      <w:r>
-        <w:t>?</w:t>
-      </w:r>
-      <w:r>
-        <w:t>]</w:t>
+        <w:t>id</w:t>
+      </w:r>
+      <w:r>
+        <w:t>é</w:t>
+      </w:r>
+      <w:r>
+        <w:t xml:space="preserve"> til hvordan et prosjekt vil kunne angripe den utfordringen som foreligger. Det vil si et konsept som ønskes nærmere utredet i en konseptfase. Finnes det </w:t>
+      </w:r>
+      <w:r>
+        <w:t xml:space="preserve">idéer til flere alternative konsepter beskrives også de her. </w:t>
       </w:r>
     </w:p>
     <w:p>
       <w:pPr>
-        <w:spacing w:before="120"/>
-      </w:pPr>
+        <w:pStyle w:val="Hjelpetekst"/>
+        <w:ind w:right="567"/>
+      </w:pPr>
+      <w:r>
+        <w:t xml:space="preserve">Det er også vanlig at </w:t>
+      </w:r>
+      <w:r>
+        <w:t>det finnes et konkret forslag til teknisk løsning som trolig vil dekke</w:t>
+      </w:r>
+      <w:r>
+        <w:t xml:space="preserve"> det behovet som er identifisert. Dette forslaget kan eventuelt også nevnes her</w:t>
+      </w:r>
+      <w:r>
+        <w:t xml:space="preserve"> som en måte å konkretisere behovet på</w:t>
+      </w:r>
+      <w:r>
+        <w:t>,</w:t>
+      </w:r>
+      <w:r>
+        <w:t xml:space="preserve"> men vær på vakt mot å tenke for mye løsning på dette stadiet. </w:t>
+      </w:r>
+      <w:r>
+        <w:t xml:space="preserve">Hovedpoenget med en konseptfase er </w:t>
+      </w:r>
+      <w:proofErr w:type="gramStart"/>
+      <w:r>
+        <w:t>å</w:t>
+      </w:r>
+      <w:proofErr w:type="gramEnd"/>
+      <w:r>
+        <w:t xml:space="preserve"> </w:t>
+      </w:r>
+      <w:r>
+        <w:t xml:space="preserve">først </w:t>
+      </w:r>
+      <w:r>
+        <w:t xml:space="preserve">forsikre seg om at et eventuelt prosjekt blir rettet mot det reelle behovet, </w:t>
+      </w:r>
+      <w:r>
+        <w:t xml:space="preserve">og </w:t>
+      </w:r>
+      <w:r>
+        <w:t>s</w:t>
+      </w:r>
+      <w:r>
+        <w:t>å velge</w:t>
+      </w:r>
+      <w:r>
+        <w:t xml:space="preserve"> den beste </w:t>
+      </w:r>
+      <w:r>
+        <w:t xml:space="preserve">måten å </w:t>
+      </w:r>
+      <w:r>
+        <w:t>tilnærme seg oppgaven</w:t>
+      </w:r>
+      <w:r>
+        <w:t xml:space="preserve"> på</w:t>
+      </w:r>
+      <w:r>
+        <w:t xml:space="preserve">, </w:t>
+      </w:r>
+      <w:proofErr w:type="spellStart"/>
+      <w:r>
+        <w:t>dvs</w:t>
+      </w:r>
+      <w:proofErr w:type="spellEnd"/>
+      <w:r>
+        <w:t xml:space="preserve"> det beste </w:t>
+      </w:r>
+      <w:r>
+        <w:t>konseptet.</w:t>
+      </w:r>
+      <w:r>
+        <w:t>]</w:t>
+      </w:r>
     </w:p>
     <w:p>
       <w:pPr>
-        <w:spacing w:before="120"/>
+        <w:spacing w:before="0"/>
       </w:pPr>
     </w:p>
     <w:p>
       <w:pPr>
-        <w:pStyle w:val="Overskrift1"/>
-        <w:ind w:right="567"/>
-      </w:pPr>
-      <w:bookmarkStart w:id="7" w:name="_Toc477357626"/>
-      <w:r>
-        <w:t>Tids</w:t>
-      </w:r>
-      <w:r>
-        <w:t>ramme</w:t>
-      </w:r>
-      <w:r>
-        <w:t xml:space="preserve"> og </w:t>
-      </w:r>
-      <w:r>
-        <w:t>ressursbehov</w:t>
-      </w:r>
-      <w:r>
-        <w:t xml:space="preserve"> for konseptfasen</w:t>
+        <w:spacing w:before="0"/>
+      </w:pPr>
+    </w:p>
+    <w:p>
+      <w:pPr>
+        <w:spacing w:before="0"/>
+      </w:pPr>
+    </w:p>
+    <w:p>
+      <w:pPr>
+        <w:spacing w:before="0"/>
+      </w:pPr>
+    </w:p>
+    <w:p>
+      <w:pPr>
+        <w:pStyle w:val="Overskrift2"/>
+      </w:pPr>
+      <w:bookmarkStart w:id="7" w:name="_Toc477357625"/>
+      <w:r>
+        <w:lastRenderedPageBreak/>
+        <w:t xml:space="preserve">Er </w:t>
+      </w:r>
+      <w:r>
+        <w:t>anskaffelse</w:t>
+      </w:r>
+      <w:r>
+        <w:t>(r)</w:t>
+      </w:r>
+      <w:r>
+        <w:t xml:space="preserve"> av varer og tjenester</w:t>
+      </w:r>
+      <w:r>
+        <w:t xml:space="preserve"> aktuelt?</w:t>
       </w:r>
       <w:bookmarkEnd w:id="7"/>
     </w:p>
@@ -2445,22 +2414,34 @@
         <w:ind w:right="567"/>
       </w:pPr>
       <w:r>
-        <w:t>[</w:t>
-      </w:r>
-      <w:r>
-        <w:t>Beskriv</w:t>
+        <w:t>[Kan bruk av anskaffelse</w:t>
+      </w:r>
+      <w:r>
+        <w:t>(r)</w:t>
+      </w:r>
+      <w:r>
+        <w:t xml:space="preserve"> tenkes å bli aktuelt i dette prosjektet?</w:t>
       </w:r>
       <w:r>
         <w:t xml:space="preserve"> </w:t>
       </w:r>
       <w:r>
-        <w:t>p</w:t>
-      </w:r>
-      <w:r>
-        <w:t xml:space="preserve">lanlagt varighet </w:t>
-      </w:r>
-      <w:r>
-        <w:t>for konseptfasen og forventet ressursbehov</w:t>
+        <w:t>Finnes</w:t>
+      </w:r>
+      <w:r>
+        <w:t xml:space="preserve"> det </w:t>
+      </w:r>
+      <w:r>
+        <w:t xml:space="preserve">behov og mål som muligens kan </w:t>
+      </w:r>
+      <w:r>
+        <w:t>realiseres helt eller delvis gjennom</w:t>
+      </w:r>
+      <w:r>
+        <w:t xml:space="preserve"> en anskaffelse</w:t>
+      </w:r>
+      <w:r>
+        <w:t>?</w:t>
       </w:r>
       <w:r>
         <w:t>]</w:t>
@@ -2468,27 +2449,34 @@
     </w:p>
     <w:p>
       <w:pPr>
-        <w:spacing w:before="0"/>
+        <w:spacing w:before="120"/>
       </w:pPr>
     </w:p>
     <w:p>
       <w:pPr>
-        <w:spacing w:before="0"/>
+        <w:spacing w:before="120"/>
       </w:pPr>
     </w:p>
     <w:p>
       <w:pPr>
-        <w:spacing w:before="0"/>
-      </w:pPr>
-    </w:p>
-    <w:p>
-      <w:pPr>
         <w:pStyle w:val="Overskrift1"/>
         <w:ind w:right="567"/>
       </w:pPr>
-      <w:bookmarkStart w:id="8" w:name="_Toc477357627"/>
-      <w:r>
-        <w:t>Organisering og ansvar</w:t>
+      <w:bookmarkStart w:id="8" w:name="_Toc477357626"/>
+      <w:r>
+        <w:t>Tids</w:t>
+      </w:r>
+      <w:r>
+        <w:t>ramme</w:t>
+      </w:r>
+      <w:r>
+        <w:t xml:space="preserve"> og </w:t>
+      </w:r>
+      <w:r>
+        <w:t>ressursbehov</w:t>
+      </w:r>
+      <w:r>
+        <w:t xml:space="preserve"> for konseptfasen</w:t>
       </w:r>
       <w:bookmarkEnd w:id="8"/>
     </w:p>
@@ -2501,22 +2489,31 @@
         <w:t>[</w:t>
       </w:r>
       <w:r>
-        <w:t>Beskriv hvem som er ansvarlig for å gjennomføre konseptfasen</w:t>
-      </w:r>
-      <w:r>
-        <w:t>, og hvordan arbeidet vil bli organisert</w:t>
-      </w:r>
-      <w:r>
-        <w:t>.</w:t>
+        <w:t>Beskriv</w:t>
+      </w:r>
+      <w:r>
+        <w:t xml:space="preserve"> </w:t>
+      </w:r>
+      <w:r>
+        <w:t>p</w:t>
+      </w:r>
+      <w:r>
+        <w:t xml:space="preserve">lanlagt varighet </w:t>
+      </w:r>
+      <w:r>
+        <w:t>for konseptfasen</w:t>
+      </w:r>
+      <w:r>
+        <w:t xml:space="preserve">, kostnadsramme og forventet </w:t>
+      </w:r>
+      <w:r>
+        <w:t>behov</w:t>
+      </w:r>
+      <w:r>
+        <w:t xml:space="preserve"> for personressurser.</w:t>
       </w:r>
       <w:r>
         <w:t>]</w:t>
-      </w:r>
-      <w:r>
-        <w:t xml:space="preserve"> </w:t>
-      </w:r>
-      <w:r>
-        <w:t xml:space="preserve"> </w:t>
       </w:r>
     </w:p>
     <w:p>
@@ -2539,9 +2536,9 @@
         <w:pStyle w:val="Overskrift1"/>
         <w:ind w:right="567"/>
       </w:pPr>
-      <w:bookmarkStart w:id="9" w:name="_Toc477357628"/>
-      <w:r>
-        <w:t>IT-politiske føringer</w:t>
+      <w:bookmarkStart w:id="9" w:name="_Toc477357627"/>
+      <w:r>
+        <w:t>Organisering og ansvar</w:t>
       </w:r>
       <w:bookmarkEnd w:id="9"/>
     </w:p>
@@ -2554,7 +2551,65 @@
         <w:t>[</w:t>
       </w:r>
       <w:r>
-        <w:t>Angi h</w:t>
+        <w:t>Beskriv hvem som er ansvarlig for å gjennomføre konseptfasen</w:t>
+      </w:r>
+      <w:r>
+        <w:t>, og hvordan arbeidet vil bli organisert</w:t>
+      </w:r>
+      <w:r>
+        <w:t>.</w:t>
+      </w:r>
+      <w:r>
+        <w:t>]</w:t>
+      </w:r>
+      <w:r>
+        <w:t xml:space="preserve"> </w:t>
+      </w:r>
+      <w:r>
+        <w:t xml:space="preserve"> </w:t>
+      </w:r>
+    </w:p>
+    <w:p>
+      <w:pPr>
+        <w:spacing w:before="0"/>
+      </w:pPr>
+    </w:p>
+    <w:p>
+      <w:pPr>
+        <w:spacing w:before="0"/>
+      </w:pPr>
+    </w:p>
+    <w:p>
+      <w:pPr>
+        <w:spacing w:before="0"/>
+      </w:pPr>
+    </w:p>
+    <w:p>
+      <w:pPr>
+        <w:pStyle w:val="Overskrift1"/>
+        <w:ind w:right="567"/>
+      </w:pPr>
+      <w:bookmarkStart w:id="10" w:name="_Toc477357628"/>
+      <w:r>
+        <w:t>IT-politiske føringer</w:t>
+      </w:r>
+      <w:bookmarkEnd w:id="10"/>
+    </w:p>
+    <w:p>
+      <w:pPr>
+        <w:pStyle w:val="Hjelpetekst"/>
+        <w:ind w:right="567"/>
+      </w:pPr>
+      <w:r>
+        <w:t>[</w:t>
+      </w:r>
+      <w:proofErr w:type="gramStart"/>
+      <w:r>
+        <w:t>Angi</w:t>
+      </w:r>
+      <w:proofErr w:type="gramEnd"/>
+      <w:r>
+        <w:t xml:space="preserve"> h</w:t>
       </w:r>
       <w:r>
         <w:t>vilke IT</w:t>
@@ -2647,7 +2702,7 @@
       <w:pPr>
         <w:pStyle w:val="Overskrift1"/>
       </w:pPr>
-      <w:bookmarkStart w:id="10" w:name="_Toc477357629"/>
+      <w:bookmarkStart w:id="11" w:name="_Toc477357629"/>
       <w:r>
         <w:lastRenderedPageBreak/>
         <w:t xml:space="preserve">Veiledning – </w:t>
@@ -2664,7 +2719,7 @@
       <w:r>
         <w:t>fasen</w:t>
       </w:r>
-      <w:bookmarkEnd w:id="10"/>
+      <w:bookmarkEnd w:id="11"/>
     </w:p>
     <w:p>
       <w:pPr>
@@ -3077,7 +3132,15 @@
     </w:p>
     <w:p>
       <w:pPr>
+        <w:rPr>
+          <w:szCs w:val="24"/>
+        </w:rPr>
+      </w:pPr>
+    </w:p>
+    <w:p>
+      <w:pPr>
         <w:pStyle w:val="MPBrdtekst"/>
+        <w:ind w:firstLine="1701"/>
         <w:rPr>
           <w:lang w:val="nb-NO"/>
         </w:rPr>
@@ -3088,10 +3151,10 @@
           <w:lang w:val="nb-NO" w:eastAsia="nb-NO"/>
         </w:rPr>
         <w:drawing>
-          <wp:inline distT="0" distB="0" distL="0" distR="0" wp14:anchorId="7CE9880F" wp14:editId="261592D3">
-            <wp:extent cx="5731510" cy="838295"/>
-            <wp:effectExtent l="0" t="0" r="2540" b="0"/>
-            <wp:docPr id="1" name="Picture 1"/>
+          <wp:inline distT="0" distB="0" distL="0" distR="0" wp14:anchorId="6123E7DA" wp14:editId="3982804B">
+            <wp:extent cx="3657317" cy="1206268"/>
+            <wp:effectExtent l="0" t="0" r="0" b="0"/>
+            <wp:docPr id="6" name="Picture 1"/>
             <wp:cNvGraphicFramePr>
               <a:graphicFrameLocks xmlns:a="http://schemas.openxmlformats.org/drawingml/2006/main" noChangeAspect="1"/>
             </wp:cNvGraphicFramePr>
@@ -3099,35 +3162,30 @@
               <a:graphicData uri="http://schemas.openxmlformats.org/drawingml/2006/picture">
                 <pic:pic xmlns:pic="http://schemas.openxmlformats.org/drawingml/2006/picture">
                   <pic:nvPicPr>
-                    <pic:cNvPr id="1026" name="Picture 2"/>
+                    <pic:cNvPr id="6" name="Picture 1"/>
                     <pic:cNvPicPr>
-                      <a:picLocks noChangeAspect="1" noChangeArrowheads="1"/>
+                      <a:picLocks noChangeAspect="1"/>
                     </pic:cNvPicPr>
                   </pic:nvPicPr>
                   <pic:blipFill rotWithShape="1">
-                    <a:blip r:embed="rId8">
+                    <a:blip r:embed="rId9" cstate="print">
                       <a:extLst>
                         <a:ext uri="{28A0092B-C50C-407E-A947-70E740481C1C}">
                           <a14:useLocalDpi xmlns:a14="http://schemas.microsoft.com/office/drawing/2010/main" val="0"/>
                         </a:ext>
                       </a:extLst>
                     </a:blip>
-                    <a:srcRect l="9767" t="38946" r="10746" b="42449"/>
+                    <a:srcRect l="19273" t="12997" r="17785" b="51898"/>
                     <a:stretch/>
                   </pic:blipFill>
-                  <pic:spPr bwMode="auto">
+                  <pic:spPr>
                     <a:xfrm>
                       <a:off x="0" y="0"/>
-                      <a:ext cx="5731510" cy="838295"/>
+                      <a:ext cx="3740141" cy="1233585"/>
                     </a:xfrm>
                     <a:prstGeom prst="rect">
                       <a:avLst/>
                     </a:prstGeom>
-                    <a:noFill/>
-                    <a:ln>
-                      <a:noFill/>
-                    </a:ln>
-                    <a:extLst/>
                   </pic:spPr>
                 </pic:pic>
               </a:graphicData>
@@ -3136,26 +3194,13 @@
         </w:drawing>
       </w:r>
     </w:p>
-    <w:p>
-      <w:pPr>
-        <w:rPr>
-          <w:color w:val="FF0000"/>
-        </w:rPr>
-      </w:pPr>
-      <w:r>
-        <w:rPr>
-          <w:color w:val="FF0000"/>
-        </w:rPr>
-        <w:t>Ny figur ifm versjon 3.0</w:t>
-      </w:r>
-    </w:p>
     <w:sectPr>
-      <w:headerReference w:type="even" r:id="rId9"/>
-      <w:headerReference w:type="default" r:id="rId10"/>
-      <w:footerReference w:type="even" r:id="rId11"/>
-      <w:footerReference w:type="default" r:id="rId12"/>
-      <w:headerReference w:type="first" r:id="rId13"/>
-      <w:footerReference w:type="first" r:id="rId14"/>
+      <w:headerReference w:type="even" r:id="rId10"/>
+      <w:headerReference w:type="default" r:id="rId11"/>
+      <w:footerReference w:type="even" r:id="rId12"/>
+      <w:footerReference w:type="default" r:id="rId13"/>
+      <w:headerReference w:type="first" r:id="rId14"/>
+      <w:footerReference w:type="first" r:id="rId15"/>
       <w:pgSz w:w="11907" w:h="16840" w:code="9"/>
       <w:pgMar w:top="567" w:right="627" w:bottom="425" w:left="1134" w:header="709" w:footer="709" w:gutter="0"/>
       <w:cols w:space="708"/>
@@ -3165,7 +3210,7 @@
 </file>
 
 <file path=word/endnotes.xml><?xml version="1.0" encoding="utf-8"?>
-<w:endnotes xmlns:wpc="http://schemas.microsoft.com/office/word/2010/wordprocessingCanvas" xmlns:cx="http://schemas.microsoft.com/office/drawing/2014/chartex" xmlns:cx1="http://schemas.microsoft.com/office/drawing/2015/9/8/chartex" xmlns:cx2="http://schemas.microsoft.com/office/drawing/2015/10/21/chartex" xmlns:mc="http://schemas.openxmlformats.org/markup-compatibility/2006" xmlns:o="urn:schemas-microsoft-com:office:office" xmlns:r="http://schemas.openxmlformats.org/officeDocument/2006/relationships" xmlns:m="http://schemas.openxmlformats.org/officeDocument/2006/math" xmlns:v="urn:schemas-microsoft-com:vml" xmlns:wp14="http://schemas.microsoft.com/office/word/2010/wordprocessingDrawing" xmlns:wp="http://schemas.openxmlformats.org/drawingml/2006/wordprocessingDrawing" xmlns:w10="urn:schemas-microsoft-com:office:word" xmlns:w="http://schemas.openxmlformats.org/wordprocessingml/2006/main" xmlns:w14="http://schemas.microsoft.com/office/word/2010/wordml" xmlns:w15="http://schemas.microsoft.com/office/word/2012/wordml" xmlns:w16se="http://schemas.microsoft.com/office/word/2015/wordml/symex" xmlns:wpg="http://schemas.microsoft.com/office/word/2010/wordprocessingGroup" xmlns:wpi="http://schemas.microsoft.com/office/word/2010/wordprocessingInk" xmlns:wne="http://schemas.microsoft.com/office/word/2006/wordml" xmlns:wps="http://schemas.microsoft.com/office/word/2010/wordprocessingShape" mc:Ignorable="w14 w15 w16se wp14">
+<w:endnotes xmlns:wpc="http://schemas.microsoft.com/office/word/2010/wordprocessingCanvas" xmlns:mc="http://schemas.openxmlformats.org/markup-compatibility/2006" xmlns:o="urn:schemas-microsoft-com:office:office" xmlns:r="http://schemas.openxmlformats.org/officeDocument/2006/relationships" xmlns:m="http://schemas.openxmlformats.org/officeDocument/2006/math" xmlns:v="urn:schemas-microsoft-com:vml" xmlns:wp14="http://schemas.microsoft.com/office/word/2010/wordprocessingDrawing" xmlns:wp="http://schemas.openxmlformats.org/drawingml/2006/wordprocessingDrawing" xmlns:w10="urn:schemas-microsoft-com:office:word" xmlns:w="http://schemas.openxmlformats.org/wordprocessingml/2006/main" xmlns:w14="http://schemas.microsoft.com/office/word/2010/wordml" xmlns:wpg="http://schemas.microsoft.com/office/word/2010/wordprocessingGroup" xmlns:wpi="http://schemas.microsoft.com/office/word/2010/wordprocessingInk" xmlns:wne="http://schemas.microsoft.com/office/word/2006/wordml" xmlns:wps="http://schemas.microsoft.com/office/word/2010/wordprocessingShape" mc:Ignorable="w14 wp14">
   <w:endnote w:type="separator" w:id="-1">
     <w:p>
       <w:r>
@@ -3184,7 +3229,7 @@
 </file>
 
 <file path=word/footer1.xml><?xml version="1.0" encoding="utf-8"?>
-<w:ftr xmlns:wpc="http://schemas.microsoft.com/office/word/2010/wordprocessingCanvas" xmlns:cx="http://schemas.microsoft.com/office/drawing/2014/chartex" xmlns:cx1="http://schemas.microsoft.com/office/drawing/2015/9/8/chartex" xmlns:cx2="http://schemas.microsoft.com/office/drawing/2015/10/21/chartex" xmlns:mc="http://schemas.openxmlformats.org/markup-compatibility/2006" xmlns:o="urn:schemas-microsoft-com:office:office" xmlns:r="http://schemas.openxmlformats.org/officeDocument/2006/relationships" xmlns:m="http://schemas.openxmlformats.org/officeDocument/2006/math" xmlns:v="urn:schemas-microsoft-com:vml" xmlns:wp14="http://schemas.microsoft.com/office/word/2010/wordprocessingDrawing" xmlns:wp="http://schemas.openxmlformats.org/drawingml/2006/wordprocessingDrawing" xmlns:w10="urn:schemas-microsoft-com:office:word" xmlns:w="http://schemas.openxmlformats.org/wordprocessingml/2006/main" xmlns:w14="http://schemas.microsoft.com/office/word/2010/wordml" xmlns:w15="http://schemas.microsoft.com/office/word/2012/wordml" xmlns:w16se="http://schemas.microsoft.com/office/word/2015/wordml/symex" xmlns:wpg="http://schemas.microsoft.com/office/word/2010/wordprocessingGroup" xmlns:wpi="http://schemas.microsoft.com/office/word/2010/wordprocessingInk" xmlns:wne="http://schemas.microsoft.com/office/word/2006/wordml" xmlns:wps="http://schemas.microsoft.com/office/word/2010/wordprocessingShape" mc:Ignorable="w14 w15 w16se wp14">
+<w:ftr xmlns:wpc="http://schemas.microsoft.com/office/word/2010/wordprocessingCanvas" xmlns:mc="http://schemas.openxmlformats.org/markup-compatibility/2006" xmlns:o="urn:schemas-microsoft-com:office:office" xmlns:r="http://schemas.openxmlformats.org/officeDocument/2006/relationships" xmlns:m="http://schemas.openxmlformats.org/officeDocument/2006/math" xmlns:v="urn:schemas-microsoft-com:vml" xmlns:wp14="http://schemas.microsoft.com/office/word/2010/wordprocessingDrawing" xmlns:wp="http://schemas.openxmlformats.org/drawingml/2006/wordprocessingDrawing" xmlns:w10="urn:schemas-microsoft-com:office:word" xmlns:w="http://schemas.openxmlformats.org/wordprocessingml/2006/main" xmlns:w14="http://schemas.microsoft.com/office/word/2010/wordml" xmlns:wpg="http://schemas.microsoft.com/office/word/2010/wordprocessingGroup" xmlns:wpi="http://schemas.microsoft.com/office/word/2010/wordprocessingInk" xmlns:wne="http://schemas.microsoft.com/office/word/2006/wordml" xmlns:wps="http://schemas.microsoft.com/office/word/2010/wordprocessingShape" mc:Ignorable="w14 wp14">
   <w:p>
     <w:pPr>
       <w:pStyle w:val="Bunntekst"/>
@@ -3194,7 +3239,7 @@
 </file>
 
 <file path=word/footer2.xml><?xml version="1.0" encoding="utf-8"?>
-<w:ftr xmlns:wpc="http://schemas.microsoft.com/office/word/2010/wordprocessingCanvas" xmlns:cx="http://schemas.microsoft.com/office/drawing/2014/chartex" xmlns:cx1="http://schemas.microsoft.com/office/drawing/2015/9/8/chartex" xmlns:cx2="http://schemas.microsoft.com/office/drawing/2015/10/21/chartex" xmlns:mc="http://schemas.openxmlformats.org/markup-compatibility/2006" xmlns:o="urn:schemas-microsoft-com:office:office" xmlns:r="http://schemas.openxmlformats.org/officeDocument/2006/relationships" xmlns:m="http://schemas.openxmlformats.org/officeDocument/2006/math" xmlns:v="urn:schemas-microsoft-com:vml" xmlns:wp14="http://schemas.microsoft.com/office/word/2010/wordprocessingDrawing" xmlns:wp="http://schemas.openxmlformats.org/drawingml/2006/wordprocessingDrawing" xmlns:w10="urn:schemas-microsoft-com:office:word" xmlns:w="http://schemas.openxmlformats.org/wordprocessingml/2006/main" xmlns:w14="http://schemas.microsoft.com/office/word/2010/wordml" xmlns:w15="http://schemas.microsoft.com/office/word/2012/wordml" xmlns:w16se="http://schemas.microsoft.com/office/word/2015/wordml/symex" xmlns:wpg="http://schemas.microsoft.com/office/word/2010/wordprocessingGroup" xmlns:wpi="http://schemas.microsoft.com/office/word/2010/wordprocessingInk" xmlns:wne="http://schemas.microsoft.com/office/word/2006/wordml" xmlns:wps="http://schemas.microsoft.com/office/word/2010/wordprocessingShape" mc:Ignorable="w14 w15 w16se wp14">
+<w:ftr xmlns:wpc="http://schemas.microsoft.com/office/word/2010/wordprocessingCanvas" xmlns:mc="http://schemas.openxmlformats.org/markup-compatibility/2006" xmlns:o="urn:schemas-microsoft-com:office:office" xmlns:r="http://schemas.openxmlformats.org/officeDocument/2006/relationships" xmlns:m="http://schemas.openxmlformats.org/officeDocument/2006/math" xmlns:v="urn:schemas-microsoft-com:vml" xmlns:wp14="http://schemas.microsoft.com/office/word/2010/wordprocessingDrawing" xmlns:wp="http://schemas.openxmlformats.org/drawingml/2006/wordprocessingDrawing" xmlns:w10="urn:schemas-microsoft-com:office:word" xmlns:w="http://schemas.openxmlformats.org/wordprocessingml/2006/main" xmlns:w14="http://schemas.microsoft.com/office/word/2010/wordml" xmlns:wpg="http://schemas.microsoft.com/office/word/2010/wordprocessingGroup" xmlns:wpi="http://schemas.microsoft.com/office/word/2010/wordprocessingInk" xmlns:wne="http://schemas.microsoft.com/office/word/2006/wordml" xmlns:wps="http://schemas.microsoft.com/office/word/2010/wordprocessingShape" mc:Ignorable="w14 wp14">
   <w:p>
     <w:pPr>
       <w:tabs>
@@ -3210,8 +3255,15 @@
         <w:rFonts w:ascii="Calibri" w:hAnsi="Calibri"/>
       </w:rPr>
       <w:tab/>
+    </w:r>
+    <w:proofErr w:type="spellStart"/>
+    <w:r>
+      <w:rPr>
+        <w:rFonts w:ascii="Calibri" w:hAnsi="Calibri"/>
+      </w:rPr>
       <w:t>Difis</w:t>
     </w:r>
+    <w:proofErr w:type="spellEnd"/>
     <w:r>
       <w:rPr>
         <w:rFonts w:ascii="Calibri" w:hAnsi="Calibri"/>
@@ -3234,15 +3286,14 @@
       <w:rPr>
         <w:rFonts w:ascii="Calibri" w:hAnsi="Calibri"/>
       </w:rPr>
-      <w:t>, versjon 2.6</w:t>
+      <w:t>, versjon 3.</w:t>
     </w:r>
-    <w:bookmarkStart w:id="11" w:name="_GoBack"/>
-    <w:bookmarkEnd w:id="11"/>
+    <w:proofErr w:type="gramStart"/>
     <w:r>
       <w:rPr>
         <w:rFonts w:ascii="Calibri" w:hAnsi="Calibri"/>
       </w:rPr>
-      <w:t>.4</w:t>
+      <w:t>0</w:t>
     </w:r>
     <w:r>
       <w:rPr>
@@ -3254,7 +3305,14 @@
       <w:rPr>
         <w:rFonts w:ascii="Calibri" w:hAnsi="Calibri"/>
       </w:rPr>
-      <w:t xml:space="preserve"> – http://www. prosjektveiviseren.no</w:t>
+      <w:t xml:space="preserve"> –</w:t>
+    </w:r>
+    <w:proofErr w:type="gramEnd"/>
+    <w:r>
+      <w:rPr>
+        <w:rFonts w:ascii="Calibri" w:hAnsi="Calibri"/>
+      </w:rPr>
+      <w:t xml:space="preserve"> http://www. prosjektveiviseren.no</w:t>
     </w:r>
     <w:r>
       <w:rPr>
@@ -3310,7 +3368,7 @@
 </file>
 
 <file path=word/footer3.xml><?xml version="1.0" encoding="utf-8"?>
-<w:ftr xmlns:wpc="http://schemas.microsoft.com/office/word/2010/wordprocessingCanvas" xmlns:cx="http://schemas.microsoft.com/office/drawing/2014/chartex" xmlns:cx1="http://schemas.microsoft.com/office/drawing/2015/9/8/chartex" xmlns:cx2="http://schemas.microsoft.com/office/drawing/2015/10/21/chartex" xmlns:mc="http://schemas.openxmlformats.org/markup-compatibility/2006" xmlns:o="urn:schemas-microsoft-com:office:office" xmlns:r="http://schemas.openxmlformats.org/officeDocument/2006/relationships" xmlns:m="http://schemas.openxmlformats.org/officeDocument/2006/math" xmlns:v="urn:schemas-microsoft-com:vml" xmlns:wp14="http://schemas.microsoft.com/office/word/2010/wordprocessingDrawing" xmlns:wp="http://schemas.openxmlformats.org/drawingml/2006/wordprocessingDrawing" xmlns:w10="urn:schemas-microsoft-com:office:word" xmlns:w="http://schemas.openxmlformats.org/wordprocessingml/2006/main" xmlns:w14="http://schemas.microsoft.com/office/word/2010/wordml" xmlns:w15="http://schemas.microsoft.com/office/word/2012/wordml" xmlns:w16se="http://schemas.microsoft.com/office/word/2015/wordml/symex" xmlns:wpg="http://schemas.microsoft.com/office/word/2010/wordprocessingGroup" xmlns:wpi="http://schemas.microsoft.com/office/word/2010/wordprocessingInk" xmlns:wne="http://schemas.microsoft.com/office/word/2006/wordml" xmlns:wps="http://schemas.microsoft.com/office/word/2010/wordprocessingShape" mc:Ignorable="w14 w15 w16se wp14">
+<w:ftr xmlns:wpc="http://schemas.microsoft.com/office/word/2010/wordprocessingCanvas" xmlns:mc="http://schemas.openxmlformats.org/markup-compatibility/2006" xmlns:o="urn:schemas-microsoft-com:office:office" xmlns:r="http://schemas.openxmlformats.org/officeDocument/2006/relationships" xmlns:m="http://schemas.openxmlformats.org/officeDocument/2006/math" xmlns:v="urn:schemas-microsoft-com:vml" xmlns:wp14="http://schemas.microsoft.com/office/word/2010/wordprocessingDrawing" xmlns:wp="http://schemas.openxmlformats.org/drawingml/2006/wordprocessingDrawing" xmlns:w10="urn:schemas-microsoft-com:office:word" xmlns:w="http://schemas.openxmlformats.org/wordprocessingml/2006/main" xmlns:w14="http://schemas.microsoft.com/office/word/2010/wordml" xmlns:wpg="http://schemas.microsoft.com/office/word/2010/wordprocessingGroup" xmlns:wpi="http://schemas.microsoft.com/office/word/2010/wordprocessingInk" xmlns:wne="http://schemas.microsoft.com/office/word/2006/wordml" xmlns:wps="http://schemas.microsoft.com/office/word/2010/wordprocessingShape" mc:Ignorable="w14 wp14">
   <w:p>
     <w:pPr>
       <w:pStyle w:val="Bunntekst"/>
@@ -3320,7 +3378,7 @@
 </file>
 
 <file path=word/footnotes.xml><?xml version="1.0" encoding="utf-8"?>
-<w:footnotes xmlns:wpc="http://schemas.microsoft.com/office/word/2010/wordprocessingCanvas" xmlns:cx="http://schemas.microsoft.com/office/drawing/2014/chartex" xmlns:cx1="http://schemas.microsoft.com/office/drawing/2015/9/8/chartex" xmlns:cx2="http://schemas.microsoft.com/office/drawing/2015/10/21/chartex" xmlns:mc="http://schemas.openxmlformats.org/markup-compatibility/2006" xmlns:o="urn:schemas-microsoft-com:office:office" xmlns:r="http://schemas.openxmlformats.org/officeDocument/2006/relationships" xmlns:m="http://schemas.openxmlformats.org/officeDocument/2006/math" xmlns:v="urn:schemas-microsoft-com:vml" xmlns:wp14="http://schemas.microsoft.com/office/word/2010/wordprocessingDrawing" xmlns:wp="http://schemas.openxmlformats.org/drawingml/2006/wordprocessingDrawing" xmlns:w10="urn:schemas-microsoft-com:office:word" xmlns:w="http://schemas.openxmlformats.org/wordprocessingml/2006/main" xmlns:w14="http://schemas.microsoft.com/office/word/2010/wordml" xmlns:w15="http://schemas.microsoft.com/office/word/2012/wordml" xmlns:w16se="http://schemas.microsoft.com/office/word/2015/wordml/symex" xmlns:wpg="http://schemas.microsoft.com/office/word/2010/wordprocessingGroup" xmlns:wpi="http://schemas.microsoft.com/office/word/2010/wordprocessingInk" xmlns:wne="http://schemas.microsoft.com/office/word/2006/wordml" xmlns:wps="http://schemas.microsoft.com/office/word/2010/wordprocessingShape" mc:Ignorable="w14 w15 w16se wp14">
+<w:footnotes xmlns:wpc="http://schemas.microsoft.com/office/word/2010/wordprocessingCanvas" xmlns:mc="http://schemas.openxmlformats.org/markup-compatibility/2006" xmlns:o="urn:schemas-microsoft-com:office:office" xmlns:r="http://schemas.openxmlformats.org/officeDocument/2006/relationships" xmlns:m="http://schemas.openxmlformats.org/officeDocument/2006/math" xmlns:v="urn:schemas-microsoft-com:vml" xmlns:wp14="http://schemas.microsoft.com/office/word/2010/wordprocessingDrawing" xmlns:wp="http://schemas.openxmlformats.org/drawingml/2006/wordprocessingDrawing" xmlns:w10="urn:schemas-microsoft-com:office:word" xmlns:w="http://schemas.openxmlformats.org/wordprocessingml/2006/main" xmlns:w14="http://schemas.microsoft.com/office/word/2010/wordml" xmlns:wpg="http://schemas.microsoft.com/office/word/2010/wordprocessingGroup" xmlns:wpi="http://schemas.microsoft.com/office/word/2010/wordprocessingInk" xmlns:wne="http://schemas.microsoft.com/office/word/2006/wordml" xmlns:wps="http://schemas.microsoft.com/office/word/2010/wordprocessingShape" mc:Ignorable="w14 wp14">
   <w:footnote w:type="separator" w:id="-1">
     <w:p>
       <w:r>
@@ -3339,7 +3397,7 @@
 </file>
 
 <file path=word/header1.xml><?xml version="1.0" encoding="utf-8"?>
-<w:hdr xmlns:wpc="http://schemas.microsoft.com/office/word/2010/wordprocessingCanvas" xmlns:cx="http://schemas.microsoft.com/office/drawing/2014/chartex" xmlns:cx1="http://schemas.microsoft.com/office/drawing/2015/9/8/chartex" xmlns:cx2="http://schemas.microsoft.com/office/drawing/2015/10/21/chartex" xmlns:mc="http://schemas.openxmlformats.org/markup-compatibility/2006" xmlns:o="urn:schemas-microsoft-com:office:office" xmlns:r="http://schemas.openxmlformats.org/officeDocument/2006/relationships" xmlns:m="http://schemas.openxmlformats.org/officeDocument/2006/math" xmlns:v="urn:schemas-microsoft-com:vml" xmlns:wp14="http://schemas.microsoft.com/office/word/2010/wordprocessingDrawing" xmlns:wp="http://schemas.openxmlformats.org/drawingml/2006/wordprocessingDrawing" xmlns:w10="urn:schemas-microsoft-com:office:word" xmlns:w="http://schemas.openxmlformats.org/wordprocessingml/2006/main" xmlns:w14="http://schemas.microsoft.com/office/word/2010/wordml" xmlns:w15="http://schemas.microsoft.com/office/word/2012/wordml" xmlns:w16se="http://schemas.microsoft.com/office/word/2015/wordml/symex" xmlns:wpg="http://schemas.microsoft.com/office/word/2010/wordprocessingGroup" xmlns:wpi="http://schemas.microsoft.com/office/word/2010/wordprocessingInk" xmlns:wne="http://schemas.microsoft.com/office/word/2006/wordml" xmlns:wps="http://schemas.microsoft.com/office/word/2010/wordprocessingShape" mc:Ignorable="w14 w15 w16se wp14">
+<w:hdr xmlns:wpc="http://schemas.microsoft.com/office/word/2010/wordprocessingCanvas" xmlns:mc="http://schemas.openxmlformats.org/markup-compatibility/2006" xmlns:o="urn:schemas-microsoft-com:office:office" xmlns:r="http://schemas.openxmlformats.org/officeDocument/2006/relationships" xmlns:m="http://schemas.openxmlformats.org/officeDocument/2006/math" xmlns:v="urn:schemas-microsoft-com:vml" xmlns:wp14="http://schemas.microsoft.com/office/word/2010/wordprocessingDrawing" xmlns:wp="http://schemas.openxmlformats.org/drawingml/2006/wordprocessingDrawing" xmlns:w10="urn:schemas-microsoft-com:office:word" xmlns:w="http://schemas.openxmlformats.org/wordprocessingml/2006/main" xmlns:w14="http://schemas.microsoft.com/office/word/2010/wordml" xmlns:wpg="http://schemas.microsoft.com/office/word/2010/wordprocessingGroup" xmlns:wpi="http://schemas.microsoft.com/office/word/2010/wordprocessingInk" xmlns:wne="http://schemas.microsoft.com/office/word/2006/wordml" xmlns:wps="http://schemas.microsoft.com/office/word/2010/wordprocessingShape" mc:Ignorable="w14 wp14">
   <w:p>
     <w:pPr>
       <w:pStyle w:val="Topptekst"/>
@@ -3349,7 +3407,7 @@
 </file>
 
 <file path=word/header2.xml><?xml version="1.0" encoding="utf-8"?>
-<w:hdr xmlns:wpc="http://schemas.microsoft.com/office/word/2010/wordprocessingCanvas" xmlns:cx="http://schemas.microsoft.com/office/drawing/2014/chartex" xmlns:cx1="http://schemas.microsoft.com/office/drawing/2015/9/8/chartex" xmlns:cx2="http://schemas.microsoft.com/office/drawing/2015/10/21/chartex" xmlns:mc="http://schemas.openxmlformats.org/markup-compatibility/2006" xmlns:o="urn:schemas-microsoft-com:office:office" xmlns:r="http://schemas.openxmlformats.org/officeDocument/2006/relationships" xmlns:m="http://schemas.openxmlformats.org/officeDocument/2006/math" xmlns:v="urn:schemas-microsoft-com:vml" xmlns:wp14="http://schemas.microsoft.com/office/word/2010/wordprocessingDrawing" xmlns:wp="http://schemas.openxmlformats.org/drawingml/2006/wordprocessingDrawing" xmlns:w10="urn:schemas-microsoft-com:office:word" xmlns:w="http://schemas.openxmlformats.org/wordprocessingml/2006/main" xmlns:w14="http://schemas.microsoft.com/office/word/2010/wordml" xmlns:w15="http://schemas.microsoft.com/office/word/2012/wordml" xmlns:w16se="http://schemas.microsoft.com/office/word/2015/wordml/symex" xmlns:wpg="http://schemas.microsoft.com/office/word/2010/wordprocessingGroup" xmlns:wpi="http://schemas.microsoft.com/office/word/2010/wordprocessingInk" xmlns:wne="http://schemas.microsoft.com/office/word/2006/wordml" xmlns:wps="http://schemas.microsoft.com/office/word/2010/wordprocessingShape" mc:Ignorable="w14 w15 w16se wp14">
+<w:hdr xmlns:wpc="http://schemas.microsoft.com/office/word/2010/wordprocessingCanvas" xmlns:mc="http://schemas.openxmlformats.org/markup-compatibility/2006" xmlns:o="urn:schemas-microsoft-com:office:office" xmlns:r="http://schemas.openxmlformats.org/officeDocument/2006/relationships" xmlns:m="http://schemas.openxmlformats.org/officeDocument/2006/math" xmlns:v="urn:schemas-microsoft-com:vml" xmlns:wp14="http://schemas.microsoft.com/office/word/2010/wordprocessingDrawing" xmlns:wp="http://schemas.openxmlformats.org/drawingml/2006/wordprocessingDrawing" xmlns:w10="urn:schemas-microsoft-com:office:word" xmlns:w="http://schemas.openxmlformats.org/wordprocessingml/2006/main" xmlns:w14="http://schemas.microsoft.com/office/word/2010/wordml" xmlns:wpg="http://schemas.microsoft.com/office/word/2010/wordprocessingGroup" xmlns:wpi="http://schemas.microsoft.com/office/word/2010/wordprocessingInk" xmlns:wne="http://schemas.microsoft.com/office/word/2006/wordml" xmlns:wps="http://schemas.microsoft.com/office/word/2010/wordprocessingShape" mc:Ignorable="w14 wp14">
   <w:p>
     <w:pPr>
       <w:pStyle w:val="Topptekst"/>
@@ -3360,7 +3418,7 @@
 </file>
 
 <file path=word/header3.xml><?xml version="1.0" encoding="utf-8"?>
-<w:hdr xmlns:wpc="http://schemas.microsoft.com/office/word/2010/wordprocessingCanvas" xmlns:cx="http://schemas.microsoft.com/office/drawing/2014/chartex" xmlns:cx1="http://schemas.microsoft.com/office/drawing/2015/9/8/chartex" xmlns:cx2="http://schemas.microsoft.com/office/drawing/2015/10/21/chartex" xmlns:mc="http://schemas.openxmlformats.org/markup-compatibility/2006" xmlns:o="urn:schemas-microsoft-com:office:office" xmlns:r="http://schemas.openxmlformats.org/officeDocument/2006/relationships" xmlns:m="http://schemas.openxmlformats.org/officeDocument/2006/math" xmlns:v="urn:schemas-microsoft-com:vml" xmlns:wp14="http://schemas.microsoft.com/office/word/2010/wordprocessingDrawing" xmlns:wp="http://schemas.openxmlformats.org/drawingml/2006/wordprocessingDrawing" xmlns:w10="urn:schemas-microsoft-com:office:word" xmlns:w="http://schemas.openxmlformats.org/wordprocessingml/2006/main" xmlns:w14="http://schemas.microsoft.com/office/word/2010/wordml" xmlns:w15="http://schemas.microsoft.com/office/word/2012/wordml" xmlns:w16se="http://schemas.microsoft.com/office/word/2015/wordml/symex" xmlns:wpg="http://schemas.microsoft.com/office/word/2010/wordprocessingGroup" xmlns:wpi="http://schemas.microsoft.com/office/word/2010/wordprocessingInk" xmlns:wne="http://schemas.microsoft.com/office/word/2006/wordml" xmlns:wps="http://schemas.microsoft.com/office/word/2010/wordprocessingShape" mc:Ignorable="w14 w15 w16se wp14">
+<w:hdr xmlns:wpc="http://schemas.microsoft.com/office/word/2010/wordprocessingCanvas" xmlns:mc="http://schemas.openxmlformats.org/markup-compatibility/2006" xmlns:o="urn:schemas-microsoft-com:office:office" xmlns:r="http://schemas.openxmlformats.org/officeDocument/2006/relationships" xmlns:m="http://schemas.openxmlformats.org/officeDocument/2006/math" xmlns:v="urn:schemas-microsoft-com:vml" xmlns:wp14="http://schemas.microsoft.com/office/word/2010/wordprocessingDrawing" xmlns:wp="http://schemas.openxmlformats.org/drawingml/2006/wordprocessingDrawing" xmlns:w10="urn:schemas-microsoft-com:office:word" xmlns:w="http://schemas.openxmlformats.org/wordprocessingml/2006/main" xmlns:w14="http://schemas.microsoft.com/office/word/2010/wordml" xmlns:wpg="http://schemas.microsoft.com/office/word/2010/wordprocessingGroup" xmlns:wpi="http://schemas.microsoft.com/office/word/2010/wordprocessingInk" xmlns:wne="http://schemas.microsoft.com/office/word/2006/wordml" xmlns:wps="http://schemas.microsoft.com/office/word/2010/wordprocessingShape" mc:Ignorable="w14 wp14">
   <w:p>
     <w:pPr>
       <w:pStyle w:val="Topptekst"/>
@@ -3370,7 +3428,7 @@
 </file>
 
 <file path=word/numbering.xml><?xml version="1.0" encoding="utf-8"?>
-<w:numbering xmlns:wpc="http://schemas.microsoft.com/office/word/2010/wordprocessingCanvas" xmlns:cx="http://schemas.microsoft.com/office/drawing/2014/chartex" xmlns:cx1="http://schemas.microsoft.com/office/drawing/2015/9/8/chartex" xmlns:cx2="http://schemas.microsoft.com/office/drawing/2015/10/21/chartex" xmlns:mc="http://schemas.openxmlformats.org/markup-compatibility/2006" xmlns:o="urn:schemas-microsoft-com:office:office" xmlns:r="http://schemas.openxmlformats.org/officeDocument/2006/relationships" xmlns:m="http://schemas.openxmlformats.org/officeDocument/2006/math" xmlns:v="urn:schemas-microsoft-com:vml" xmlns:wp14="http://schemas.microsoft.com/office/word/2010/wordprocessingDrawing" xmlns:wp="http://schemas.openxmlformats.org/drawingml/2006/wordprocessingDrawing" xmlns:w10="urn:schemas-microsoft-com:office:word" xmlns:w="http://schemas.openxmlformats.org/wordprocessingml/2006/main" xmlns:w14="http://schemas.microsoft.com/office/word/2010/wordml" xmlns:w15="http://schemas.microsoft.com/office/word/2012/wordml" xmlns:w16se="http://schemas.microsoft.com/office/word/2015/wordml/symex" xmlns:wpg="http://schemas.microsoft.com/office/word/2010/wordprocessingGroup" xmlns:wpi="http://schemas.microsoft.com/office/word/2010/wordprocessingInk" xmlns:wne="http://schemas.microsoft.com/office/word/2006/wordml" xmlns:wps="http://schemas.microsoft.com/office/word/2010/wordprocessingShape" mc:Ignorable="w14 w15 w16se wp14">
+<w:numbering xmlns:wpc="http://schemas.microsoft.com/office/word/2010/wordprocessingCanvas" xmlns:mc="http://schemas.openxmlformats.org/markup-compatibility/2006" xmlns:o="urn:schemas-microsoft-com:office:office" xmlns:r="http://schemas.openxmlformats.org/officeDocument/2006/relationships" xmlns:m="http://schemas.openxmlformats.org/officeDocument/2006/math" xmlns:v="urn:schemas-microsoft-com:vml" xmlns:wp14="http://schemas.microsoft.com/office/word/2010/wordprocessingDrawing" xmlns:wp="http://schemas.openxmlformats.org/drawingml/2006/wordprocessingDrawing" xmlns:w10="urn:schemas-microsoft-com:office:word" xmlns:w="http://schemas.openxmlformats.org/wordprocessingml/2006/main" xmlns:w14="http://schemas.microsoft.com/office/word/2010/wordml" xmlns:wpg="http://schemas.microsoft.com/office/word/2010/wordprocessingGroup" xmlns:wpi="http://schemas.microsoft.com/office/word/2010/wordprocessingInk" xmlns:wne="http://schemas.microsoft.com/office/word/2006/wordml" xmlns:wps="http://schemas.microsoft.com/office/word/2010/wordprocessingShape" mc:Ignorable="w14 wp14">
   <w:numPicBullet w:numPicBulletId="0">
     <w:pict>
       <v:shapetype id="_x0000_t75" coordsize="21600,21600" o:spt="75" o:preferrelative="t" path="m@4@5l@4@11@9@11@9@5xe" filled="f" stroked="f">
@@ -3392,12 +3450,12 @@
         <v:path o:extrusionok="f" gradientshapeok="t" o:connecttype="rect"/>
         <o:lock v:ext="edit" aspectratio="t"/>
       </v:shapetype>
-      <v:shape id="_x0000_i1120" type="#_x0000_t75" style="width:256.85pt;height:130.05pt" o:bullet="t">
+      <v:shape id="_x0000_i1027" type="#_x0000_t75" style="width:256.9pt;height:129.6pt" o:bullet="t">
         <v:imagedata r:id="rId1" o:title=""/>
       </v:shape>
     </w:pict>
   </w:numPicBullet>
-  <w:abstractNum w:abstractNumId="0" w15:restartNumberingAfterBreak="0">
+  <w:abstractNum w:abstractNumId="0">
     <w:nsid w:val="FFFFFFFB"/>
     <w:multiLevelType w:val="multilevel"/>
     <w:tmpl w:val="FFFFFFFF"/>
@@ -3501,7 +3559,7 @@
       </w:pPr>
     </w:lvl>
   </w:abstractNum>
-  <w:abstractNum w:abstractNumId="1" w15:restartNumberingAfterBreak="0">
+  <w:abstractNum w:abstractNumId="1">
     <w:nsid w:val="044F6F5A"/>
     <w:multiLevelType w:val="hybridMultilevel"/>
     <w:tmpl w:val="3FD2C8F6"/>
@@ -3614,7 +3672,7 @@
       </w:rPr>
     </w:lvl>
   </w:abstractNum>
-  <w:abstractNum w:abstractNumId="2" w15:restartNumberingAfterBreak="0">
+  <w:abstractNum w:abstractNumId="2">
     <w:nsid w:val="1A0E3601"/>
     <w:multiLevelType w:val="hybridMultilevel"/>
     <w:tmpl w:val="09B25C5E"/>
@@ -3727,7 +3785,7 @@
       </w:rPr>
     </w:lvl>
   </w:abstractNum>
-  <w:abstractNum w:abstractNumId="3" w15:restartNumberingAfterBreak="0">
+  <w:abstractNum w:abstractNumId="3">
     <w:nsid w:val="1B164075"/>
     <w:multiLevelType w:val="hybridMultilevel"/>
     <w:tmpl w:val="F1C2432E"/>
@@ -3843,7 +3901,7 @@
       </w:pPr>
     </w:lvl>
   </w:abstractNum>
-  <w:abstractNum w:abstractNumId="4" w15:restartNumberingAfterBreak="0">
+  <w:abstractNum w:abstractNumId="4">
     <w:nsid w:val="22CA582D"/>
     <w:multiLevelType w:val="hybridMultilevel"/>
     <w:tmpl w:val="8DA0B27A"/>
@@ -3959,7 +4017,7 @@
       </w:pPr>
     </w:lvl>
   </w:abstractNum>
-  <w:abstractNum w:abstractNumId="5" w15:restartNumberingAfterBreak="0">
+  <w:abstractNum w:abstractNumId="5">
     <w:nsid w:val="238E334E"/>
     <w:multiLevelType w:val="hybridMultilevel"/>
     <w:tmpl w:val="028620AE"/>
@@ -4100,7 +4158,7 @@
       </w:rPr>
     </w:lvl>
   </w:abstractNum>
-  <w:abstractNum w:abstractNumId="6" w15:restartNumberingAfterBreak="0">
+  <w:abstractNum w:abstractNumId="6">
     <w:nsid w:val="316C2C96"/>
     <w:multiLevelType w:val="hybridMultilevel"/>
     <w:tmpl w:val="BC602D2E"/>
@@ -4189,7 +4247,7 @@
       </w:pPr>
     </w:lvl>
   </w:abstractNum>
-  <w:abstractNum w:abstractNumId="7" w15:restartNumberingAfterBreak="0">
+  <w:abstractNum w:abstractNumId="7">
     <w:nsid w:val="33160D7D"/>
     <w:multiLevelType w:val="hybridMultilevel"/>
     <w:tmpl w:val="D3585528"/>
@@ -4305,7 +4363,7 @@
       </w:pPr>
     </w:lvl>
   </w:abstractNum>
-  <w:abstractNum w:abstractNumId="8" w15:restartNumberingAfterBreak="0">
+  <w:abstractNum w:abstractNumId="8">
     <w:nsid w:val="46AA38EC"/>
     <w:multiLevelType w:val="hybridMultilevel"/>
     <w:tmpl w:val="29D2D896"/>
@@ -4421,7 +4479,7 @@
       </w:pPr>
     </w:lvl>
   </w:abstractNum>
-  <w:abstractNum w:abstractNumId="9" w15:restartNumberingAfterBreak="0">
+  <w:abstractNum w:abstractNumId="9">
     <w:nsid w:val="591C5DA0"/>
     <w:multiLevelType w:val="hybridMultilevel"/>
     <w:tmpl w:val="FF7262F2"/>
@@ -4507,7 +4565,7 @@
       </w:pPr>
     </w:lvl>
   </w:abstractNum>
-  <w:abstractNum w:abstractNumId="10" w15:restartNumberingAfterBreak="0">
+  <w:abstractNum w:abstractNumId="10">
     <w:nsid w:val="5F1A2CC9"/>
     <w:multiLevelType w:val="hybridMultilevel"/>
     <w:tmpl w:val="F3745D3A"/>
@@ -4623,7 +4681,7 @@
       </w:pPr>
     </w:lvl>
   </w:abstractNum>
-  <w:abstractNum w:abstractNumId="11" w15:restartNumberingAfterBreak="0">
+  <w:abstractNum w:abstractNumId="11">
     <w:nsid w:val="63CD6FDA"/>
     <w:multiLevelType w:val="hybridMultilevel"/>
     <w:tmpl w:val="8758BB50"/>
@@ -4764,7 +4822,7 @@
       </w:rPr>
     </w:lvl>
   </w:abstractNum>
-  <w:abstractNum w:abstractNumId="12" w15:restartNumberingAfterBreak="0">
+  <w:abstractNum w:abstractNumId="12">
     <w:nsid w:val="661C0BE3"/>
     <w:multiLevelType w:val="hybridMultilevel"/>
     <w:tmpl w:val="6A328E44"/>
@@ -4905,7 +4963,7 @@
       </w:rPr>
     </w:lvl>
   </w:abstractNum>
-  <w:abstractNum w:abstractNumId="13" w15:restartNumberingAfterBreak="0">
+  <w:abstractNum w:abstractNumId="13">
     <w:nsid w:val="682D5A80"/>
     <w:multiLevelType w:val="hybridMultilevel"/>
     <w:tmpl w:val="D15AF164"/>
@@ -5021,7 +5079,7 @@
       </w:pPr>
     </w:lvl>
   </w:abstractNum>
-  <w:abstractNum w:abstractNumId="14" w15:restartNumberingAfterBreak="0">
+  <w:abstractNum w:abstractNumId="14">
     <w:nsid w:val="76C06FF5"/>
     <w:multiLevelType w:val="hybridMultilevel"/>
     <w:tmpl w:val="9EA0F8F0"/>
@@ -5211,7 +5269,7 @@
 </file>
 
 <file path=word/styles.xml><?xml version="1.0" encoding="utf-8"?>
-<w:styles xmlns:mc="http://schemas.openxmlformats.org/markup-compatibility/2006" xmlns:r="http://schemas.openxmlformats.org/officeDocument/2006/relationships" xmlns:w="http://schemas.openxmlformats.org/wordprocessingml/2006/main" xmlns:w14="http://schemas.microsoft.com/office/word/2010/wordml" xmlns:w15="http://schemas.microsoft.com/office/word/2012/wordml" xmlns:w16se="http://schemas.microsoft.com/office/word/2015/wordml/symex" mc:Ignorable="w14 w15 w16se">
+<w:styles xmlns:mc="http://schemas.openxmlformats.org/markup-compatibility/2006" xmlns:r="http://schemas.openxmlformats.org/officeDocument/2006/relationships" xmlns:w="http://schemas.openxmlformats.org/wordprocessingml/2006/main" xmlns:w14="http://schemas.microsoft.com/office/word/2010/wordml" mc:Ignorable="w14">
   <w:docDefaults>
     <w:rPrDefault>
       <w:rPr>
@@ -5221,372 +5279,909 @@
     </w:rPrDefault>
     <w:pPrDefault/>
   </w:docDefaults>
-  <w:latentStyles w:defLockedState="0" w:defUIPriority="0" w:defSemiHidden="0" w:defUnhideWhenUsed="0" w:defQFormat="0" w:count="372">
-    <w:lsdException w:name="Normal" w:qFormat="1"/>
-    <w:lsdException w:name="heading 1" w:qFormat="1"/>
-    <w:lsdException w:name="heading 2" w:qFormat="1"/>
-    <w:lsdException w:name="heading 3" w:qFormat="1"/>
-    <w:lsdException w:name="heading 4" w:qFormat="1"/>
-    <w:lsdException w:name="heading 5" w:qFormat="1"/>
-    <w:lsdException w:name="heading 6" w:qFormat="1"/>
-    <w:lsdException w:name="heading 7" w:semiHidden="1" w:unhideWhenUsed="1" w:qFormat="1"/>
-    <w:lsdException w:name="heading 8" w:semiHidden="1" w:unhideWhenUsed="1" w:qFormat="1"/>
-    <w:lsdException w:name="heading 9" w:semiHidden="1" w:unhideWhenUsed="1" w:qFormat="1"/>
-    <w:lsdException w:name="index 1" w:semiHidden="1" w:unhideWhenUsed="1"/>
-    <w:lsdException w:name="index 2" w:semiHidden="1" w:unhideWhenUsed="1"/>
-    <w:lsdException w:name="index 3" w:semiHidden="1" w:unhideWhenUsed="1"/>
-    <w:lsdException w:name="index 4" w:semiHidden="1" w:unhideWhenUsed="1"/>
-    <w:lsdException w:name="index 5" w:semiHidden="1" w:unhideWhenUsed="1"/>
-    <w:lsdException w:name="index 6" w:semiHidden="1" w:unhideWhenUsed="1"/>
-    <w:lsdException w:name="index 7" w:semiHidden="1" w:unhideWhenUsed="1"/>
-    <w:lsdException w:name="index 8" w:semiHidden="1" w:unhideWhenUsed="1"/>
-    <w:lsdException w:name="index 9" w:semiHidden="1" w:unhideWhenUsed="1"/>
-    <w:lsdException w:name="toc 1" w:semiHidden="1" w:uiPriority="39" w:unhideWhenUsed="1"/>
-    <w:lsdException w:name="toc 2" w:semiHidden="1" w:uiPriority="39" w:unhideWhenUsed="1"/>
-    <w:lsdException w:name="toc 3" w:semiHidden="1" w:unhideWhenUsed="1"/>
-    <w:lsdException w:name="toc 4" w:semiHidden="1" w:unhideWhenUsed="1"/>
-    <w:lsdException w:name="toc 5" w:semiHidden="1" w:unhideWhenUsed="1"/>
-    <w:lsdException w:name="toc 6" w:semiHidden="1" w:unhideWhenUsed="1"/>
-    <w:lsdException w:name="toc 7" w:semiHidden="1" w:unhideWhenUsed="1"/>
-    <w:lsdException w:name="toc 8" w:semiHidden="1" w:unhideWhenUsed="1"/>
-    <w:lsdException w:name="toc 9" w:semiHidden="1" w:unhideWhenUsed="1"/>
-    <w:lsdException w:name="Normal Indent" w:semiHidden="1" w:unhideWhenUsed="1"/>
-    <w:lsdException w:name="footnote text" w:semiHidden="1" w:unhideWhenUsed="1"/>
-    <w:lsdException w:name="annotation text" w:semiHidden="1" w:unhideWhenUsed="1"/>
-    <w:lsdException w:name="header" w:semiHidden="1" w:unhideWhenUsed="1"/>
-    <w:lsdException w:name="footer" w:semiHidden="1" w:unhideWhenUsed="1"/>
-    <w:lsdException w:name="index heading" w:semiHidden="1" w:unhideWhenUsed="1"/>
-    <w:lsdException w:name="caption" w:semiHidden="1" w:unhideWhenUsed="1" w:qFormat="1"/>
-    <w:lsdException w:name="table of figures" w:semiHidden="1" w:unhideWhenUsed="1"/>
-    <w:lsdException w:name="envelope address" w:semiHidden="1" w:unhideWhenUsed="1"/>
-    <w:lsdException w:name="envelope return" w:semiHidden="1" w:unhideWhenUsed="1"/>
-    <w:lsdException w:name="footnote reference" w:semiHidden="1" w:unhideWhenUsed="1"/>
-    <w:lsdException w:name="annotation reference" w:semiHidden="1" w:unhideWhenUsed="1"/>
-    <w:lsdException w:name="line number" w:semiHidden="1" w:unhideWhenUsed="1"/>
-    <w:lsdException w:name="page number" w:semiHidden="1" w:unhideWhenUsed="1"/>
-    <w:lsdException w:name="endnote reference" w:semiHidden="1" w:unhideWhenUsed="1"/>
-    <w:lsdException w:name="endnote text" w:semiHidden="1" w:unhideWhenUsed="1"/>
-    <w:lsdException w:name="table of authorities" w:semiHidden="1" w:unhideWhenUsed="1"/>
-    <w:lsdException w:name="macro" w:semiHidden="1" w:unhideWhenUsed="1"/>
-    <w:lsdException w:name="toa heading" w:semiHidden="1" w:unhideWhenUsed="1"/>
-    <w:lsdException w:name="List" w:semiHidden="1" w:unhideWhenUsed="1"/>
-    <w:lsdException w:name="List Bullet" w:semiHidden="1" w:unhideWhenUsed="1"/>
-    <w:lsdException w:name="List 2" w:semiHidden="1" w:unhideWhenUsed="1"/>
-    <w:lsdException w:name="List 3" w:semiHidden="1" w:unhideWhenUsed="1"/>
-    <w:lsdException w:name="List Bullet 2" w:semiHidden="1" w:unhideWhenUsed="1"/>
-    <w:lsdException w:name="List Bullet 3" w:semiHidden="1" w:unhideWhenUsed="1"/>
-    <w:lsdException w:name="List Bullet 4" w:semiHidden="1" w:unhideWhenUsed="1"/>
-    <w:lsdException w:name="List Bullet 5" w:semiHidden="1" w:unhideWhenUsed="1"/>
-    <w:lsdException w:name="List Number 2" w:semiHidden="1" w:unhideWhenUsed="1"/>
-    <w:lsdException w:name="List Number 3" w:semiHidden="1" w:unhideWhenUsed="1"/>
-    <w:lsdException w:name="List Number 4" w:semiHidden="1" w:unhideWhenUsed="1"/>
-    <w:lsdException w:name="List Number 5" w:semiHidden="1" w:unhideWhenUsed="1"/>
-    <w:lsdException w:name="Title" w:qFormat="1"/>
-    <w:lsdException w:name="Closing" w:semiHidden="1" w:unhideWhenUsed="1"/>
-    <w:lsdException w:name="Signature" w:semiHidden="1" w:unhideWhenUsed="1"/>
-    <w:lsdException w:name="Default Paragraph Font" w:semiHidden="1" w:unhideWhenUsed="1"/>
-    <w:lsdException w:name="Body Text" w:semiHidden="1" w:unhideWhenUsed="1"/>
-    <w:lsdException w:name="Body Text Indent" w:semiHidden="1" w:unhideWhenUsed="1"/>
-    <w:lsdException w:name="List Continue" w:semiHidden="1" w:unhideWhenUsed="1"/>
-    <w:lsdException w:name="List Continue 2" w:semiHidden="1" w:unhideWhenUsed="1"/>
-    <w:lsdException w:name="List Continue 3" w:semiHidden="1" w:unhideWhenUsed="1"/>
-    <w:lsdException w:name="List Continue 4" w:semiHidden="1" w:unhideWhenUsed="1"/>
-    <w:lsdException w:name="List Continue 5" w:semiHidden="1" w:unhideWhenUsed="1"/>
-    <w:lsdException w:name="Message Header" w:semiHidden="1" w:unhideWhenUsed="1"/>
-    <w:lsdException w:name="Subtitle" w:qFormat="1"/>
-    <w:lsdException w:name="Body Text First Indent 2" w:semiHidden="1" w:unhideWhenUsed="1"/>
-    <w:lsdException w:name="Note Heading" w:semiHidden="1" w:unhideWhenUsed="1"/>
-    <w:lsdException w:name="Body Text 2" w:semiHidden="1" w:unhideWhenUsed="1"/>
-    <w:lsdException w:name="Body Text 3" w:semiHidden="1" w:unhideWhenUsed="1"/>
-    <w:lsdException w:name="Body Text Indent 2" w:semiHidden="1" w:unhideWhenUsed="1"/>
-    <w:lsdException w:name="Body Text Indent 3" w:semiHidden="1" w:unhideWhenUsed="1"/>
-    <w:lsdException w:name="Block Text" w:semiHidden="1" w:unhideWhenUsed="1"/>
-    <w:lsdException w:name="Hyperlink" w:semiHidden="1" w:uiPriority="99" w:unhideWhenUsed="1"/>
-    <w:lsdException w:name="FollowedHyperlink" w:semiHidden="1" w:unhideWhenUsed="1"/>
-    <w:lsdException w:name="Strong" w:qFormat="1"/>
-    <w:lsdException w:name="Emphasis" w:qFormat="1"/>
-    <w:lsdException w:name="Document Map" w:semiHidden="1" w:unhideWhenUsed="1"/>
-    <w:lsdException w:name="Plain Text" w:semiHidden="1" w:unhideWhenUsed="1"/>
-    <w:lsdException w:name="E-mail Signature" w:semiHidden="1" w:unhideWhenUsed="1"/>
-    <w:lsdException w:name="HTML Top of Form" w:semiHidden="1" w:unhideWhenUsed="1"/>
-    <w:lsdException w:name="HTML Bottom of Form" w:semiHidden="1" w:unhideWhenUsed="1"/>
-    <w:lsdException w:name="Normal (Web)" w:semiHidden="1" w:uiPriority="99" w:unhideWhenUsed="1"/>
-    <w:lsdException w:name="HTML Acronym" w:semiHidden="1" w:unhideWhenUsed="1"/>
-    <w:lsdException w:name="HTML Address" w:semiHidden="1" w:unhideWhenUsed="1"/>
-    <w:lsdException w:name="HTML Cite" w:semiHidden="1" w:unhideWhenUsed="1"/>
-    <w:lsdException w:name="HTML Code" w:semiHidden="1" w:unhideWhenUsed="1"/>
-    <w:lsdException w:name="HTML Definition" w:semiHidden="1" w:unhideWhenUsed="1"/>
-    <w:lsdException w:name="HTML Keyboard" w:semiHidden="1" w:unhideWhenUsed="1"/>
-    <w:lsdException w:name="HTML Preformatted" w:semiHidden="1" w:unhideWhenUsed="1"/>
-    <w:lsdException w:name="HTML Sample" w:semiHidden="1" w:unhideWhenUsed="1"/>
-    <w:lsdException w:name="HTML Typewriter" w:semiHidden="1" w:unhideWhenUsed="1"/>
-    <w:lsdException w:name="HTML Variable" w:semiHidden="1" w:unhideWhenUsed="1"/>
-    <w:lsdException w:name="Normal Table" w:semiHidden="1" w:unhideWhenUsed="1"/>
-    <w:lsdException w:name="annotation subject" w:semiHidden="1" w:unhideWhenUsed="1"/>
-    <w:lsdException w:name="No List" w:semiHidden="1" w:unhideWhenUsed="1"/>
-    <w:lsdException w:name="Outline List 1" w:semiHidden="1" w:unhideWhenUsed="1"/>
-    <w:lsdException w:name="Outline List 2" w:semiHidden="1" w:unhideWhenUsed="1"/>
-    <w:lsdException w:name="Outline List 3" w:semiHidden="1" w:unhideWhenUsed="1"/>
-    <w:lsdException w:name="Table Simple 1" w:semiHidden="1" w:unhideWhenUsed="1"/>
-    <w:lsdException w:name="Table Simple 2" w:semiHidden="1" w:unhideWhenUsed="1"/>
-    <w:lsdException w:name="Table Simple 3" w:semiHidden="1" w:unhideWhenUsed="1"/>
-    <w:lsdException w:name="Table Classic 1" w:semiHidden="1" w:unhideWhenUsed="1"/>
-    <w:lsdException w:name="Table Classic 2" w:semiHidden="1" w:unhideWhenUsed="1"/>
-    <w:lsdException w:name="Table Classic 3" w:semiHidden="1" w:unhideWhenUsed="1"/>
-    <w:lsdException w:name="Table Classic 4" w:semiHidden="1" w:unhideWhenUsed="1"/>
-    <w:lsdException w:name="Table Colorful 1" w:semiHidden="1" w:unhideWhenUsed="1"/>
-    <w:lsdException w:name="Table Colorful 2" w:semiHidden="1" w:unhideWhenUsed="1"/>
-    <w:lsdException w:name="Table Colorful 3" w:semiHidden="1" w:unhideWhenUsed="1"/>
-    <w:lsdException w:name="Table Columns 1" w:semiHidden="1" w:unhideWhenUsed="1"/>
-    <w:lsdException w:name="Table Columns 2" w:semiHidden="1" w:unhideWhenUsed="1"/>
-    <w:lsdException w:name="Table Columns 3" w:semiHidden="1" w:unhideWhenUsed="1"/>
-    <w:lsdException w:name="Table Columns 4" w:semiHidden="1" w:unhideWhenUsed="1"/>
-    <w:lsdException w:name="Table Columns 5" w:semiHidden="1" w:unhideWhenUsed="1"/>
-    <w:lsdException w:name="Table Grid 1" w:semiHidden="1" w:unhideWhenUsed="1"/>
-    <w:lsdException w:name="Table Grid 2" w:semiHidden="1" w:unhideWhenUsed="1"/>
-    <w:lsdException w:name="Table Grid 3" w:semiHidden="1" w:unhideWhenUsed="1"/>
-    <w:lsdException w:name="Table Grid 4" w:semiHidden="1" w:unhideWhenUsed="1"/>
-    <w:lsdException w:name="Table Grid 5" w:semiHidden="1" w:unhideWhenUsed="1"/>
-    <w:lsdException w:name="Table Grid 6" w:semiHidden="1" w:unhideWhenUsed="1"/>
-    <w:lsdException w:name="Table Grid 7" w:semiHidden="1" w:unhideWhenUsed="1"/>
-    <w:lsdException w:name="Table Grid 8" w:semiHidden="1" w:unhideWhenUsed="1"/>
-    <w:lsdException w:name="Table List 1" w:semiHidden="1" w:unhideWhenUsed="1"/>
-    <w:lsdException w:name="Table List 2" w:semiHidden="1" w:unhideWhenUsed="1"/>
-    <w:lsdException w:name="Table List 3" w:semiHidden="1" w:unhideWhenUsed="1"/>
-    <w:lsdException w:name="Table List 4" w:semiHidden="1" w:unhideWhenUsed="1"/>
-    <w:lsdException w:name="Table List 5" w:semiHidden="1" w:unhideWhenUsed="1"/>
-    <w:lsdException w:name="Table List 6" w:semiHidden="1" w:unhideWhenUsed="1"/>
-    <w:lsdException w:name="Table List 7" w:semiHidden="1" w:unhideWhenUsed="1"/>
-    <w:lsdException w:name="Table List 8" w:semiHidden="1" w:unhideWhenUsed="1"/>
-    <w:lsdException w:name="Table 3D effects 1" w:semiHidden="1" w:unhideWhenUsed="1"/>
-    <w:lsdException w:name="Table 3D effects 2" w:semiHidden="1" w:unhideWhenUsed="1"/>
-    <w:lsdException w:name="Table 3D effects 3" w:semiHidden="1" w:unhideWhenUsed="1"/>
-    <w:lsdException w:name="Table Contemporary" w:semiHidden="1" w:unhideWhenUsed="1"/>
-    <w:lsdException w:name="Table Elegant" w:semiHidden="1" w:unhideWhenUsed="1"/>
-    <w:lsdException w:name="Table Professional" w:semiHidden="1" w:unhideWhenUsed="1"/>
-    <w:lsdException w:name="Table Subtle 1" w:semiHidden="1" w:unhideWhenUsed="1"/>
-    <w:lsdException w:name="Table Subtle 2" w:semiHidden="1" w:unhideWhenUsed="1"/>
-    <w:lsdException w:name="Table Web 1" w:semiHidden="1" w:unhideWhenUsed="1"/>
-    <w:lsdException w:name="Table Web 2" w:semiHidden="1" w:unhideWhenUsed="1"/>
-    <w:lsdException w:name="Table Web 3" w:semiHidden="1" w:unhideWhenUsed="1"/>
-    <w:lsdException w:name="Balloon Text" w:semiHidden="1" w:unhideWhenUsed="1"/>
-    <w:lsdException w:name="Table Theme" w:semiHidden="1" w:unhideWhenUsed="1"/>
-    <w:lsdException w:name="Placeholder Text" w:semiHidden="1" w:uiPriority="99"/>
-    <w:lsdException w:name="No Spacing" w:uiPriority="1" w:qFormat="1"/>
-    <w:lsdException w:name="Light Shading" w:uiPriority="60"/>
-    <w:lsdException w:name="Light List" w:uiPriority="61"/>
-    <w:lsdException w:name="Light Grid" w:uiPriority="62"/>
-    <w:lsdException w:name="Medium Shading 1" w:uiPriority="63"/>
-    <w:lsdException w:name="Medium Shading 2" w:uiPriority="64"/>
-    <w:lsdException w:name="Medium List 1" w:uiPriority="65"/>
-    <w:lsdException w:name="Medium List 2" w:uiPriority="66"/>
-    <w:lsdException w:name="Medium Grid 1" w:uiPriority="67"/>
-    <w:lsdException w:name="Medium Grid 2" w:uiPriority="68"/>
-    <w:lsdException w:name="Medium Grid 3" w:uiPriority="69"/>
-    <w:lsdException w:name="Dark List" w:uiPriority="70"/>
-    <w:lsdException w:name="Colorful Shading" w:uiPriority="71"/>
-    <w:lsdException w:name="Colorful List" w:uiPriority="72"/>
-    <w:lsdException w:name="Colorful Grid" w:uiPriority="73"/>
-    <w:lsdException w:name="Light Shading Accent 1" w:uiPriority="60"/>
-    <w:lsdException w:name="Light List Accent 1" w:uiPriority="61"/>
-    <w:lsdException w:name="Light Grid Accent 1" w:uiPriority="62"/>
-    <w:lsdException w:name="Medium Shading 1 Accent 1" w:uiPriority="63"/>
-    <w:lsdException w:name="Medium Shading 2 Accent 1" w:uiPriority="64"/>
-    <w:lsdException w:name="Medium List 1 Accent 1" w:uiPriority="65"/>
-    <w:lsdException w:name="Revision" w:semiHidden="1" w:uiPriority="99"/>
-    <w:lsdException w:name="List Paragraph" w:uiPriority="34" w:qFormat="1"/>
-    <w:lsdException w:name="Quote" w:uiPriority="29" w:qFormat="1"/>
-    <w:lsdException w:name="Intense Quote" w:uiPriority="30" w:qFormat="1"/>
-    <w:lsdException w:name="Medium List 2 Accent 1" w:uiPriority="66"/>
-    <w:lsdException w:name="Medium Grid 1 Accent 1" w:uiPriority="67"/>
-    <w:lsdException w:name="Medium Grid 2 Accent 1" w:uiPriority="68"/>
-    <w:lsdException w:name="Medium Grid 3 Accent 1" w:uiPriority="69"/>
-    <w:lsdException w:name="Dark List Accent 1" w:uiPriority="70"/>
-    <w:lsdException w:name="Colorful Shading Accent 1" w:uiPriority="71"/>
-    <w:lsdException w:name="Colorful List Accent 1" w:uiPriority="72"/>
-    <w:lsdException w:name="Colorful Grid Accent 1" w:uiPriority="73"/>
-    <w:lsdException w:name="Light Shading Accent 2" w:uiPriority="60"/>
-    <w:lsdException w:name="Light List Accent 2" w:uiPriority="61"/>
-    <w:lsdException w:name="Light Grid Accent 2" w:uiPriority="62"/>
-    <w:lsdException w:name="Medium Shading 1 Accent 2" w:uiPriority="63"/>
-    <w:lsdException w:name="Medium Shading 2 Accent 2" w:uiPriority="64"/>
-    <w:lsdException w:name="Medium List 1 Accent 2" w:uiPriority="65"/>
-    <w:lsdException w:name="Medium List 2 Accent 2" w:uiPriority="66"/>
-    <w:lsdException w:name="Medium Grid 1 Accent 2" w:uiPriority="67"/>
-    <w:lsdException w:name="Medium Grid 2 Accent 2" w:uiPriority="68"/>
-    <w:lsdException w:name="Medium Grid 3 Accent 2" w:uiPriority="69"/>
-    <w:lsdException w:name="Dark List Accent 2" w:uiPriority="70"/>
-    <w:lsdException w:name="Colorful Shading Accent 2" w:uiPriority="71"/>
-    <w:lsdException w:name="Colorful List Accent 2" w:uiPriority="72"/>
-    <w:lsdException w:name="Colorful Grid Accent 2" w:uiPriority="73"/>
-    <w:lsdException w:name="Light Shading Accent 3" w:uiPriority="60"/>
-    <w:lsdException w:name="Light List Accent 3" w:uiPriority="61"/>
-    <w:lsdException w:name="Light Grid Accent 3" w:uiPriority="62"/>
-    <w:lsdException w:name="Medium Shading 1 Accent 3" w:uiPriority="63"/>
-    <w:lsdException w:name="Medium Shading 2 Accent 3" w:uiPriority="64"/>
-    <w:lsdException w:name="Medium List 1 Accent 3" w:uiPriority="65"/>
-    <w:lsdException w:name="Medium List 2 Accent 3" w:uiPriority="66"/>
-    <w:lsdException w:name="Medium Grid 1 Accent 3" w:uiPriority="67"/>
-    <w:lsdException w:name="Medium Grid 2 Accent 3" w:uiPriority="68"/>
-    <w:lsdException w:name="Medium Grid 3 Accent 3" w:uiPriority="69"/>
-    <w:lsdException w:name="Dark List Accent 3" w:uiPriority="70"/>
-    <w:lsdException w:name="Colorful Shading Accent 3" w:uiPriority="71"/>
-    <w:lsdException w:name="Colorful List Accent 3" w:uiPriority="72"/>
-    <w:lsdException w:name="Colorful Grid Accent 3" w:uiPriority="73"/>
-    <w:lsdException w:name="Light Shading Accent 4" w:uiPriority="60"/>
-    <w:lsdException w:name="Light List Accent 4" w:uiPriority="61"/>
-    <w:lsdException w:name="Light Grid Accent 4" w:uiPriority="62"/>
-    <w:lsdException w:name="Medium Shading 1 Accent 4" w:uiPriority="63"/>
-    <w:lsdException w:name="Medium Shading 2 Accent 4" w:uiPriority="64"/>
-    <w:lsdException w:name="Medium List 1 Accent 4" w:uiPriority="65"/>
-    <w:lsdException w:name="Medium List 2 Accent 4" w:uiPriority="66"/>
-    <w:lsdException w:name="Medium Grid 1 Accent 4" w:uiPriority="67"/>
-    <w:lsdException w:name="Medium Grid 2 Accent 4" w:uiPriority="68"/>
-    <w:lsdException w:name="Medium Grid 3 Accent 4" w:uiPriority="69"/>
-    <w:lsdException w:name="Dark List Accent 4" w:uiPriority="70"/>
-    <w:lsdException w:name="Colorful Shading Accent 4" w:uiPriority="71"/>
-    <w:lsdException w:name="Colorful List Accent 4" w:uiPriority="72"/>
-    <w:lsdException w:name="Colorful Grid Accent 4" w:uiPriority="73"/>
-    <w:lsdException w:name="Light Shading Accent 5" w:uiPriority="60"/>
-    <w:lsdException w:name="Light List Accent 5" w:uiPriority="61"/>
-    <w:lsdException w:name="Light Grid Accent 5" w:uiPriority="62"/>
-    <w:lsdException w:name="Medium Shading 1 Accent 5" w:uiPriority="63"/>
-    <w:lsdException w:name="Medium Shading 2 Accent 5" w:uiPriority="64"/>
-    <w:lsdException w:name="Medium List 1 Accent 5" w:uiPriority="65"/>
-    <w:lsdException w:name="Medium List 2 Accent 5" w:uiPriority="66"/>
-    <w:lsdException w:name="Medium Grid 1 Accent 5" w:uiPriority="67"/>
-    <w:lsdException w:name="Medium Grid 2 Accent 5" w:uiPriority="68"/>
-    <w:lsdException w:name="Medium Grid 3 Accent 5" w:uiPriority="69"/>
-    <w:lsdException w:name="Dark List Accent 5" w:uiPriority="70"/>
-    <w:lsdException w:name="Colorful Shading Accent 5" w:uiPriority="71"/>
-    <w:lsdException w:name="Colorful List Accent 5" w:uiPriority="72"/>
-    <w:lsdException w:name="Colorful Grid Accent 5" w:uiPriority="73"/>
-    <w:lsdException w:name="Light Shading Accent 6" w:uiPriority="60"/>
-    <w:lsdException w:name="Light List Accent 6" w:uiPriority="61"/>
-    <w:lsdException w:name="Light Grid Accent 6" w:uiPriority="62"/>
-    <w:lsdException w:name="Medium Shading 1 Accent 6" w:uiPriority="63"/>
-    <w:lsdException w:name="Medium Shading 2 Accent 6" w:uiPriority="64"/>
-    <w:lsdException w:name="Medium List 1 Accent 6" w:uiPriority="65"/>
-    <w:lsdException w:name="Medium List 2 Accent 6" w:uiPriority="66"/>
-    <w:lsdException w:name="Medium Grid 1 Accent 6" w:uiPriority="67"/>
-    <w:lsdException w:name="Medium Grid 2 Accent 6" w:uiPriority="68"/>
-    <w:lsdException w:name="Medium Grid 3 Accent 6" w:uiPriority="69"/>
-    <w:lsdException w:name="Dark List Accent 6" w:uiPriority="70"/>
-    <w:lsdException w:name="Colorful Shading Accent 6" w:uiPriority="71"/>
-    <w:lsdException w:name="Colorful List Accent 6" w:uiPriority="72"/>
-    <w:lsdException w:name="Colorful Grid Accent 6" w:uiPriority="73"/>
-    <w:lsdException w:name="Subtle Emphasis" w:uiPriority="19" w:qFormat="1"/>
-    <w:lsdException w:name="Intense Emphasis" w:uiPriority="21" w:qFormat="1"/>
-    <w:lsdException w:name="Subtle Reference" w:uiPriority="31" w:qFormat="1"/>
-    <w:lsdException w:name="Intense Reference" w:uiPriority="32" w:qFormat="1"/>
-    <w:lsdException w:name="Book Title" w:uiPriority="33" w:qFormat="1"/>
-    <w:lsdException w:name="Bibliography" w:semiHidden="1" w:uiPriority="37" w:unhideWhenUsed="1"/>
-    <w:lsdException w:name="TOC Heading" w:semiHidden="1" w:uiPriority="39" w:unhideWhenUsed="1" w:qFormat="1"/>
-    <w:lsdException w:name="Plain Table 1" w:uiPriority="41"/>
-    <w:lsdException w:name="Plain Table 2" w:uiPriority="42"/>
-    <w:lsdException w:name="Plain Table 3" w:uiPriority="43"/>
-    <w:lsdException w:name="Plain Table 4" w:uiPriority="44"/>
-    <w:lsdException w:name="Plain Table 5" w:uiPriority="45"/>
-    <w:lsdException w:name="Grid Table Light" w:uiPriority="40"/>
-    <w:lsdException w:name="Grid Table 1 Light" w:uiPriority="46"/>
-    <w:lsdException w:name="Grid Table 2" w:uiPriority="47"/>
-    <w:lsdException w:name="Grid Table 3" w:uiPriority="48"/>
-    <w:lsdException w:name="Grid Table 4" w:uiPriority="49"/>
-    <w:lsdException w:name="Grid Table 5 Dark" w:uiPriority="50"/>
-    <w:lsdException w:name="Grid Table 6 Colorful" w:uiPriority="51"/>
-    <w:lsdException w:name="Grid Table 7 Colorful" w:uiPriority="52"/>
-    <w:lsdException w:name="Grid Table 1 Light Accent 1" w:uiPriority="46"/>
-    <w:lsdException w:name="Grid Table 2 Accent 1" w:uiPriority="47"/>
-    <w:lsdException w:name="Grid Table 3 Accent 1" w:uiPriority="48"/>
-    <w:lsdException w:name="Grid Table 4 Accent 1" w:uiPriority="49"/>
-    <w:lsdException w:name="Grid Table 5 Dark Accent 1" w:uiPriority="50"/>
-    <w:lsdException w:name="Grid Table 6 Colorful Accent 1" w:uiPriority="51"/>
-    <w:lsdException w:name="Grid Table 7 Colorful Accent 1" w:uiPriority="52"/>
-    <w:lsdException w:name="Grid Table 1 Light Accent 2" w:uiPriority="46"/>
-    <w:lsdException w:name="Grid Table 2 Accent 2" w:uiPriority="47"/>
-    <w:lsdException w:name="Grid Table 3 Accent 2" w:uiPriority="48"/>
-    <w:lsdException w:name="Grid Table 4 Accent 2" w:uiPriority="49"/>
-    <w:lsdException w:name="Grid Table 5 Dark Accent 2" w:uiPriority="50"/>
-    <w:lsdException w:name="Grid Table 6 Colorful Accent 2" w:uiPriority="51"/>
-    <w:lsdException w:name="Grid Table 7 Colorful Accent 2" w:uiPriority="52"/>
-    <w:lsdException w:name="Grid Table 1 Light Accent 3" w:uiPriority="46"/>
-    <w:lsdException w:name="Grid Table 2 Accent 3" w:uiPriority="47"/>
-    <w:lsdException w:name="Grid Table 3 Accent 3" w:uiPriority="48"/>
-    <w:lsdException w:name="Grid Table 4 Accent 3" w:uiPriority="49"/>
-    <w:lsdException w:name="Grid Table 5 Dark Accent 3" w:uiPriority="50"/>
-    <w:lsdException w:name="Grid Table 6 Colorful Accent 3" w:uiPriority="51"/>
-    <w:lsdException w:name="Grid Table 7 Colorful Accent 3" w:uiPriority="52"/>
-    <w:lsdException w:name="Grid Table 1 Light Accent 4" w:uiPriority="46"/>
-    <w:lsdException w:name="Grid Table 2 Accent 4" w:uiPriority="47"/>
-    <w:lsdException w:name="Grid Table 3 Accent 4" w:uiPriority="48"/>
-    <w:lsdException w:name="Grid Table 4 Accent 4" w:uiPriority="49"/>
-    <w:lsdException w:name="Grid Table 5 Dark Accent 4" w:uiPriority="50"/>
-    <w:lsdException w:name="Grid Table 6 Colorful Accent 4" w:uiPriority="51"/>
-    <w:lsdException w:name="Grid Table 7 Colorful Accent 4" w:uiPriority="52"/>
-    <w:lsdException w:name="Grid Table 1 Light Accent 5" w:uiPriority="46"/>
-    <w:lsdException w:name="Grid Table 2 Accent 5" w:uiPriority="47"/>
-    <w:lsdException w:name="Grid Table 3 Accent 5" w:uiPriority="48"/>
-    <w:lsdException w:name="Grid Table 4 Accent 5" w:uiPriority="49"/>
-    <w:lsdException w:name="Grid Table 5 Dark Accent 5" w:uiPriority="50"/>
-    <w:lsdException w:name="Grid Table 6 Colorful Accent 5" w:uiPriority="51"/>
-    <w:lsdException w:name="Grid Table 7 Colorful Accent 5" w:uiPriority="52"/>
-    <w:lsdException w:name="Grid Table 1 Light Accent 6" w:uiPriority="46"/>
-    <w:lsdException w:name="Grid Table 2 Accent 6" w:uiPriority="47"/>
-    <w:lsdException w:name="Grid Table 3 Accent 6" w:uiPriority="48"/>
-    <w:lsdException w:name="Grid Table 4 Accent 6" w:uiPriority="49"/>
-    <w:lsdException w:name="Grid Table 5 Dark Accent 6" w:uiPriority="50"/>
-    <w:lsdException w:name="Grid Table 6 Colorful Accent 6" w:uiPriority="51"/>
-    <w:lsdException w:name="Grid Table 7 Colorful Accent 6" w:uiPriority="52"/>
-    <w:lsdException w:name="List Table 1 Light" w:uiPriority="46"/>
-    <w:lsdException w:name="List Table 2" w:uiPriority="47"/>
-    <w:lsdException w:name="List Table 3" w:uiPriority="48"/>
-    <w:lsdException w:name="List Table 4" w:uiPriority="49"/>
-    <w:lsdException w:name="List Table 5 Dark" w:uiPriority="50"/>
-    <w:lsdException w:name="List Table 6 Colorful" w:uiPriority="51"/>
-    <w:lsdException w:name="List Table 7 Colorful" w:uiPriority="52"/>
-    <w:lsdException w:name="List Table 1 Light Accent 1" w:uiPriority="46"/>
-    <w:lsdException w:name="List Table 2 Accent 1" w:uiPriority="47"/>
-    <w:lsdException w:name="List Table 3 Accent 1" w:uiPriority="48"/>
-    <w:lsdException w:name="List Table 4 Accent 1" w:uiPriority="49"/>
-    <w:lsdException w:name="List Table 5 Dark Accent 1" w:uiPriority="50"/>
-    <w:lsdException w:name="List Table 6 Colorful Accent 1" w:uiPriority="51"/>
-    <w:lsdException w:name="List Table 7 Colorful Accent 1" w:uiPriority="52"/>
-    <w:lsdException w:name="List Table 1 Light Accent 2" w:uiPriority="46"/>
-    <w:lsdException w:name="List Table 2 Accent 2" w:uiPriority="47"/>
-    <w:lsdException w:name="List Table 3 Accent 2" w:uiPriority="48"/>
-    <w:lsdException w:name="List Table 4 Accent 2" w:uiPriority="49"/>
-    <w:lsdException w:name="List Table 5 Dark Accent 2" w:uiPriority="50"/>
-    <w:lsdException w:name="List Table 6 Colorful Accent 2" w:uiPriority="51"/>
-    <w:lsdException w:name="List Table 7 Colorful Accent 2" w:uiPriority="52"/>
-    <w:lsdException w:name="List Table 1 Light Accent 3" w:uiPriority="46"/>
-    <w:lsdException w:name="List Table 2 Accent 3" w:uiPriority="47"/>
-    <w:lsdException w:name="List Table 3 Accent 3" w:uiPriority="48"/>
-    <w:lsdException w:name="List Table 4 Accent 3" w:uiPriority="49"/>
-    <w:lsdException w:name="List Table 5 Dark Accent 3" w:uiPriority="50"/>
-    <w:lsdException w:name="List Table 6 Colorful Accent 3" w:uiPriority="51"/>
-    <w:lsdException w:name="List Table 7 Colorful Accent 3" w:uiPriority="52"/>
-    <w:lsdException w:name="List Table 1 Light Accent 4" w:uiPriority="46"/>
-    <w:lsdException w:name="List Table 2 Accent 4" w:uiPriority="47"/>
-    <w:lsdException w:name="List Table 3 Accent 4" w:uiPriority="48"/>
-    <w:lsdException w:name="List Table 4 Accent 4" w:uiPriority="49"/>
-    <w:lsdException w:name="List Table 5 Dark Accent 4" w:uiPriority="50"/>
-    <w:lsdException w:name="List Table 6 Colorful Accent 4" w:uiPriority="51"/>
-    <w:lsdException w:name="List Table 7 Colorful Accent 4" w:uiPriority="52"/>
-    <w:lsdException w:name="List Table 1 Light Accent 5" w:uiPriority="46"/>
-    <w:lsdException w:name="List Table 2 Accent 5" w:uiPriority="47"/>
-    <w:lsdException w:name="List Table 3 Accent 5" w:uiPriority="48"/>
-    <w:lsdException w:name="List Table 4 Accent 5" w:uiPriority="49"/>
-    <w:lsdException w:name="List Table 5 Dark Accent 5" w:uiPriority="50"/>
-    <w:lsdException w:name="List Table 6 Colorful Accent 5" w:uiPriority="51"/>
-    <w:lsdException w:name="List Table 7 Colorful Accent 5" w:uiPriority="52"/>
-    <w:lsdException w:name="List Table 1 Light Accent 6" w:uiPriority="46"/>
-    <w:lsdException w:name="List Table 2 Accent 6" w:uiPriority="47"/>
-    <w:lsdException w:name="List Table 3 Accent 6" w:uiPriority="48"/>
-    <w:lsdException w:name="List Table 4 Accent 6" w:uiPriority="49"/>
-    <w:lsdException w:name="List Table 5 Dark Accent 6" w:uiPriority="50"/>
-    <w:lsdException w:name="List Table 6 Colorful Accent 6" w:uiPriority="51"/>
-    <w:lsdException w:name="List Table 7 Colorful Accent 6" w:uiPriority="52"/>
-    <w:lsdException w:name="Mention" w:semiHidden="1" w:uiPriority="99" w:unhideWhenUsed="1"/>
+  <w:latentStyles w:defLockedState="0" w:defUIPriority="0" w:defSemiHidden="1" w:defUnhideWhenUsed="1" w:defQFormat="0" w:count="267">
+    <w:lsdException w:name="Normal" w:semiHidden="0" w:unhideWhenUsed="0" w:qFormat="1"/>
+    <w:lsdException w:name="heading 1" w:semiHidden="0" w:unhideWhenUsed="0" w:qFormat="1"/>
+    <w:lsdException w:name="heading 2" w:semiHidden="0" w:unhideWhenUsed="0" w:qFormat="1"/>
+    <w:lsdException w:name="heading 3" w:semiHidden="0" w:unhideWhenUsed="0" w:qFormat="1"/>
+    <w:lsdException w:name="heading 4" w:semiHidden="0" w:unhideWhenUsed="0" w:qFormat="1"/>
+    <w:lsdException w:name="heading 5" w:semiHidden="0" w:unhideWhenUsed="0" w:qFormat="1"/>
+    <w:lsdException w:name="heading 6" w:semiHidden="0" w:unhideWhenUsed="0" w:qFormat="1"/>
+    <w:lsdException w:name="heading 7" w:qFormat="1"/>
+    <w:lsdException w:name="heading 8" w:qFormat="1"/>
+    <w:lsdException w:name="heading 9" w:qFormat="1"/>
+    <w:lsdException w:name="toc 1" w:uiPriority="39"/>
+    <w:lsdException w:name="toc 2" w:uiPriority="39"/>
+    <w:lsdException w:name="caption" w:qFormat="1"/>
+    <w:lsdException w:name="List Number" w:semiHidden="0" w:unhideWhenUsed="0"/>
+    <w:lsdException w:name="List 4" w:semiHidden="0" w:unhideWhenUsed="0"/>
+    <w:lsdException w:name="List 5" w:semiHidden="0" w:unhideWhenUsed="0"/>
+    <w:lsdException w:name="Title" w:semiHidden="0" w:unhideWhenUsed="0" w:qFormat="1"/>
+    <w:lsdException w:name="Subtitle" w:semiHidden="0" w:unhideWhenUsed="0" w:qFormat="1"/>
+    <w:lsdException w:name="Salutation" w:semiHidden="0" w:unhideWhenUsed="0"/>
+    <w:lsdException w:name="Date" w:semiHidden="0" w:unhideWhenUsed="0"/>
+    <w:lsdException w:name="Body Text First Indent" w:semiHidden="0" w:unhideWhenUsed="0"/>
+    <w:lsdException w:name="Hyperlink" w:uiPriority="99"/>
+    <w:lsdException w:name="Strong" w:semiHidden="0" w:unhideWhenUsed="0" w:qFormat="1"/>
+    <w:lsdException w:name="Emphasis" w:semiHidden="0" w:unhideWhenUsed="0" w:qFormat="1"/>
+    <w:lsdException w:name="Normal (Web)" w:uiPriority="99"/>
+    <w:lsdException w:name="Table Grid" w:semiHidden="0" w:unhideWhenUsed="0"/>
+    <w:lsdException w:name="Placeholder Text" w:uiPriority="99" w:unhideWhenUsed="0"/>
+    <w:lsdException w:name="No Spacing" w:semiHidden="0" w:uiPriority="1" w:unhideWhenUsed="0" w:qFormat="1"/>
+    <w:lsdException w:name="Light Shading" w:semiHidden="0" w:uiPriority="60" w:unhideWhenUsed="0"/>
+    <w:lsdException w:name="Light List" w:semiHidden="0" w:uiPriority="61" w:unhideWhenUsed="0"/>
+    <w:lsdException w:name="Light Grid" w:semiHidden="0" w:uiPriority="62" w:unhideWhenUsed="0"/>
+    <w:lsdException w:name="Medium Shading 1" w:semiHidden="0" w:uiPriority="63" w:unhideWhenUsed="0"/>
+    <w:lsdException w:name="Medium Shading 2" w:semiHidden="0" w:uiPriority="64" w:unhideWhenUsed="0"/>
+    <w:lsdException w:name="Medium List 1" w:semiHidden="0" w:uiPriority="65" w:unhideWhenUsed="0"/>
+    <w:lsdException w:name="Medium List 2" w:semiHidden="0" w:uiPriority="66" w:unhideWhenUsed="0"/>
+    <w:lsdException w:name="Medium Grid 1" w:semiHidden="0" w:uiPriority="67" w:unhideWhenUsed="0"/>
+    <w:lsdException w:name="Medium Grid 2" w:semiHidden="0" w:uiPriority="68" w:unhideWhenUsed="0"/>
+    <w:lsdException w:name="Medium Grid 3" w:semiHidden="0" w:uiPriority="69" w:unhideWhenUsed="0"/>
+    <w:lsdException w:name="Dark List" w:semiHidden="0" w:uiPriority="70" w:unhideWhenUsed="0"/>
+    <w:lsdException w:name="Colorful Shading" w:semiHidden="0" w:uiPriority="71" w:unhideWhenUsed="0"/>
+    <w:lsdException w:name="Colorful List" w:semiHidden="0" w:uiPriority="72" w:unhideWhenUsed="0"/>
+    <w:lsdException w:name="Colorful Grid" w:semiHidden="0" w:uiPriority="73" w:unhideWhenUsed="0"/>
+    <w:lsdException w:name="Light Shading Accent 1" w:semiHidden="0" w:uiPriority="60" w:unhideWhenUsed="0"/>
+    <w:lsdException w:name="Light List Accent 1" w:semiHidden="0" w:uiPriority="61" w:unhideWhenUsed="0"/>
+    <w:lsdException w:name="Light Grid Accent 1" w:semiHidden="0" w:uiPriority="62" w:unhideWhenUsed="0"/>
+    <w:lsdException w:name="Medium Shading 1 Accent 1" w:semiHidden="0" w:uiPriority="63" w:unhideWhenUsed="0"/>
+    <w:lsdException w:name="Medium Shading 2 Accent 1" w:semiHidden="0" w:uiPriority="64" w:unhideWhenUsed="0"/>
+    <w:lsdException w:name="Medium List 1 Accent 1" w:semiHidden="0" w:uiPriority="65" w:unhideWhenUsed="0"/>
+    <w:lsdException w:name="Revision" w:uiPriority="99" w:unhideWhenUsed="0"/>
+    <w:lsdException w:name="List Paragraph" w:semiHidden="0" w:uiPriority="34" w:unhideWhenUsed="0" w:qFormat="1"/>
+    <w:lsdException w:name="Quote" w:semiHidden="0" w:uiPriority="29" w:unhideWhenUsed="0" w:qFormat="1"/>
+    <w:lsdException w:name="Intense Quote" w:semiHidden="0" w:uiPriority="30" w:unhideWhenUsed="0" w:qFormat="1"/>
+    <w:lsdException w:name="Medium List 2 Accent 1" w:semiHidden="0" w:uiPriority="66" w:unhideWhenUsed="0"/>
+    <w:lsdException w:name="Medium Grid 1 Accent 1" w:semiHidden="0" w:uiPriority="67" w:unhideWhenUsed="0"/>
+    <w:lsdException w:name="Medium Grid 2 Accent 1" w:semiHidden="0" w:uiPriority="68" w:unhideWhenUsed="0"/>
+    <w:lsdException w:name="Medium Grid 3 Accent 1" w:semiHidden="0" w:uiPriority="69" w:unhideWhenUsed="0"/>
+    <w:lsdException w:name="Dark List Accent 1" w:semiHidden="0" w:uiPriority="70" w:unhideWhenUsed="0"/>
+    <w:lsdException w:name="Colorful Shading Accent 1" w:semiHidden="0" w:uiPriority="71" w:unhideWhenUsed="0"/>
+    <w:lsdException w:name="Colorful List Accent 1" w:semiHidden="0" w:uiPriority="72" w:unhideWhenUsed="0"/>
+    <w:lsdException w:name="Colorful Grid Accent 1" w:semiHidden="0" w:uiPriority="73" w:unhideWhenUsed="0"/>
+    <w:lsdException w:name="Light Shading Accent 2" w:semiHidden="0" w:uiPriority="60" w:unhideWhenUsed="0"/>
+    <w:lsdException w:name="Light List Accent 2" w:semiHidden="0" w:uiPriority="61" w:unhideWhenUsed="0"/>
+    <w:lsdException w:name="Light Grid Accent 2" w:semiHidden="0" w:uiPriority="62" w:unhideWhenUsed="0"/>
+    <w:lsdException w:name="Medium Shading 1 Accent 2" w:semiHidden="0" w:uiPriority="63" w:unhideWhenUsed="0"/>
+    <w:lsdException w:name="Medium Shading 2 Accent 2" w:semiHidden="0" w:uiPriority="64" w:unhideWhenUsed="0"/>
+    <w:lsdException w:name="Medium List 1 Accent 2" w:semiHidden="0" w:uiPriority="65" w:unhideWhenUsed="0"/>
+    <w:lsdException w:name="Medium List 2 Accent 2" w:semiHidden="0" w:uiPriority="66" w:unhideWhenUsed="0"/>
+    <w:lsdException w:name="Medium Grid 1 Accent 2" w:semiHidden="0" w:uiPriority="67" w:unhideWhenUsed="0"/>
+    <w:lsdException w:name="Medium Grid 2 Accent 2" w:semiHidden="0" w:uiPriority="68" w:unhideWhenUsed="0"/>
+    <w:lsdException w:name="Medium Grid 3 Accent 2" w:semiHidden="0" w:uiPriority="69" w:unhideWhenUsed="0"/>
+    <w:lsdException w:name="Dark List Accent 2" w:semiHidden="0" w:uiPriority="70" w:unhideWhenUsed="0"/>
+    <w:lsdException w:name="Colorful Shading Accent 2" w:semiHidden="0" w:uiPriority="71" w:unhideWhenUsed="0"/>
+    <w:lsdException w:name="Colorful List Accent 2" w:semiHidden="0" w:uiPriority="72" w:unhideWhenUsed="0"/>
+    <w:lsdException w:name="Colorful Grid Accent 2" w:semiHidden="0" w:uiPriority="73" w:unhideWhenUsed="0"/>
+    <w:lsdException w:name="Light Shading Accent 3" w:semiHidden="0" w:uiPriority="60" w:unhideWhenUsed="0"/>
+    <w:lsdException w:name="Light List Accent 3" w:semiHidden="0" w:uiPriority="61" w:unhideWhenUsed="0"/>
+    <w:lsdException w:name="Light Grid Accent 3" w:semiHidden="0" w:uiPriority="62" w:unhideWhenUsed="0"/>
+    <w:lsdException w:name="Medium Shading 1 Accent 3" w:semiHidden="0" w:uiPriority="63" w:unhideWhenUsed="0"/>
+    <w:lsdException w:name="Medium Shading 2 Accent 3" w:semiHidden="0" w:uiPriority="64" w:unhideWhenUsed="0"/>
+    <w:lsdException w:name="Medium List 1 Accent 3" w:semiHidden="0" w:uiPriority="65" w:unhideWhenUsed="0"/>
+    <w:lsdException w:name="Medium List 2 Accent 3" w:semiHidden="0" w:uiPriority="66" w:unhideWhenUsed="0"/>
+    <w:lsdException w:name="Medium Grid 1 Accent 3" w:semiHidden="0" w:uiPriority="67" w:unhideWhenUsed="0"/>
+    <w:lsdException w:name="Medium Grid 2 Accent 3" w:semiHidden="0" w:uiPriority="68" w:unhideWhenUsed="0"/>
+    <w:lsdException w:name="Medium Grid 3 Accent 3" w:semiHidden="0" w:uiPriority="69" w:unhideWhenUsed="0"/>
+    <w:lsdException w:name="Dark List Accent 3" w:semiHidden="0" w:uiPriority="70" w:unhideWhenUsed="0"/>
+    <w:lsdException w:name="Colorful Shading Accent 3" w:semiHidden="0" w:uiPriority="71" w:unhideWhenUsed="0"/>
+    <w:lsdException w:name="Colorful List Accent 3" w:semiHidden="0" w:uiPriority="72" w:unhideWhenUsed="0"/>
+    <w:lsdException w:name="Colorful Grid Accent 3" w:semiHidden="0" w:uiPriority="73" w:unhideWhenUsed="0"/>
+    <w:lsdException w:name="Light Shading Accent 4" w:semiHidden="0" w:uiPriority="60" w:unhideWhenUsed="0"/>
+    <w:lsdException w:name="Light List Accent 4" w:semiHidden="0" w:uiPriority="61" w:unhideWhenUsed="0"/>
+    <w:lsdException w:name="Light Grid Accent 4" w:semiHidden="0" w:uiPriority="62" w:unhideWhenUsed="0"/>
+    <w:lsdException w:name="Medium Shading 1 Accent 4" w:semiHidden="0" w:uiPriority="63" w:unhideWhenUsed="0"/>
+    <w:lsdException w:name="Medium Shading 2 Accent 4" w:semiHidden="0" w:uiPriority="64" w:unhideWhenUsed="0"/>
+    <w:lsdException w:name="Medium List 1 Accent 4" w:semiHidden="0" w:uiPriority="65" w:unhideWhenUsed="0"/>
+    <w:lsdException w:name="Medium List 2 Accent 4" w:semiHidden="0" w:uiPriority="66" w:unhideWhenUsed="0"/>
+    <w:lsdException w:name="Medium Grid 1 Accent 4" w:semiHidden="0" w:uiPriority="67" w:unhideWhenUsed="0"/>
+    <w:lsdException w:name="Medium Grid 2 Accent 4" w:semiHidden="0" w:uiPriority="68" w:unhideWhenUsed="0"/>
+    <w:lsdException w:name="Medium Grid 3 Accent 4" w:semiHidden="0" w:uiPriority="69" w:unhideWhenUsed="0"/>
+    <w:lsdException w:name="Dark List Accent 4" w:semiHidden="0" w:uiPriority="70" w:unhideWhenUsed="0"/>
+    <w:lsdException w:name="Colorful Shading Accent 4" w:semiHidden="0" w:uiPriority="71" w:unhideWhenUsed="0"/>
+    <w:lsdException w:name="Colorful List Accent 4" w:semiHidden="0" w:uiPriority="72" w:unhideWhenUsed="0"/>
+    <w:lsdException w:name="Colorful Grid Accent 4" w:semiHidden="0" w:uiPriority="73" w:unhideWhenUsed="0"/>
+    <w:lsdException w:name="Light Shading Accent 5" w:semiHidden="0" w:uiPriority="60" w:unhideWhenUsed="0"/>
+    <w:lsdException w:name="Light List Accent 5" w:semiHidden="0" w:uiPriority="61" w:unhideWhenUsed="0"/>
+    <w:lsdException w:name="Light Grid Accent 5" w:semiHidden="0" w:uiPriority="62" w:unhideWhenUsed="0"/>
+    <w:lsdException w:name="Medium Shading 1 Accent 5" w:semiHidden="0" w:uiPriority="63" w:unhideWhenUsed="0"/>
+    <w:lsdException w:name="Medium Shading 2 Accent 5" w:semiHidden="0" w:uiPriority="64" w:unhideWhenUsed="0"/>
+    <w:lsdException w:name="Medium List 1 Accent 5" w:semiHidden="0" w:uiPriority="65" w:unhideWhenUsed="0"/>
+    <w:lsdException w:name="Medium List 2 Accent 5" w:semiHidden="0" w:uiPriority="66" w:unhideWhenUsed="0"/>
+    <w:lsdException w:name="Medium Grid 1 Accent 5" w:semiHidden="0" w:uiPriority="67" w:unhideWhenUsed="0"/>
+    <w:lsdException w:name="Medium Grid 2 Accent 5" w:semiHidden="0" w:uiPriority="68" w:unhideWhenUsed="0"/>
+    <w:lsdException w:name="Medium Grid 3 Accent 5" w:semiHidden="0" w:uiPriority="69" w:unhideWhenUsed="0"/>
+    <w:lsdException w:name="Dark List Accent 5" w:semiHidden="0" w:uiPriority="70" w:unhideWhenUsed="0"/>
+    <w:lsdException w:name="Colorful Shading Accent 5" w:semiHidden="0" w:uiPriority="71" w:unhideWhenUsed="0"/>
+    <w:lsdException w:name="Colorful List Accent 5" w:semiHidden="0" w:uiPriority="72" w:unhideWhenUsed="0"/>
+    <w:lsdException w:name="Colorful Grid Accent 5" w:semiHidden="0" w:uiPriority="73" w:unhideWhenUsed="0"/>
+    <w:lsdException w:name="Light Shading Accent 6" w:semiHidden="0" w:uiPriority="60" w:unhideWhenUsed="0"/>
+    <w:lsdException w:name="Light List Accent 6" w:semiHidden="0" w:uiPriority="61" w:unhideWhenUsed="0"/>
+    <w:lsdException w:name="Light Grid Accent 6" w:semiHidden="0" w:uiPriority="62" w:unhideWhenUsed="0"/>
+    <w:lsdException w:name="Medium Shading 1 Accent 6" w:semiHidden="0" w:uiPriority="63" w:unhideWhenUsed="0"/>
+    <w:lsdException w:name="Medium Shading 2 Accent 6" w:semiHidden="0" w:uiPriority="64" w:unhideWhenUsed="0"/>
+    <w:lsdException w:name="Medium List 1 Accent 6" w:semiHidden="0" w:uiPriority="65" w:unhideWhenUsed="0"/>
+    <w:lsdException w:name="Medium List 2 Accent 6" w:semiHidden="0" w:uiPriority="66" w:unhideWhenUsed="0"/>
+    <w:lsdException w:name="Medium Grid 1 Accent 6" w:semiHidden="0" w:uiPriority="67" w:unhideWhenUsed="0"/>
+    <w:lsdException w:name="Medium Grid 2 Accent 6" w:semiHidden="0" w:uiPriority="68" w:unhideWhenUsed="0"/>
+    <w:lsdException w:name="Medium Grid 3 Accent 6" w:semiHidden="0" w:uiPriority="69" w:unhideWhenUsed="0"/>
+    <w:lsdException w:name="Dark List Accent 6" w:semiHidden="0" w:uiPriority="70" w:unhideWhenUsed="0"/>
+    <w:lsdException w:name="Colorful Shading Accent 6" w:semiHidden="0" w:uiPriority="71" w:unhideWhenUsed="0"/>
+    <w:lsdException w:name="Colorful List Accent 6" w:semiHidden="0" w:uiPriority="72" w:unhideWhenUsed="0"/>
+    <w:lsdException w:name="Colorful Grid Accent 6" w:semiHidden="0" w:uiPriority="73" w:unhideWhenUsed="0"/>
+    <w:lsdException w:name="Subtle Emphasis" w:semiHidden="0" w:uiPriority="19" w:unhideWhenUsed="0" w:qFormat="1"/>
+    <w:lsdException w:name="Intense Emphasis" w:semiHidden="0" w:uiPriority="21" w:unhideWhenUsed="0" w:qFormat="1"/>
+    <w:lsdException w:name="Subtle Reference" w:semiHidden="0" w:uiPriority="31" w:unhideWhenUsed="0" w:qFormat="1"/>
+    <w:lsdException w:name="Intense Reference" w:semiHidden="0" w:uiPriority="32" w:unhideWhenUsed="0" w:qFormat="1"/>
+    <w:lsdException w:name="Book Title" w:semiHidden="0" w:uiPriority="33" w:unhideWhenUsed="0" w:qFormat="1"/>
+    <w:lsdException w:name="Bibliography" w:uiPriority="37"/>
+    <w:lsdException w:name="TOC Heading" w:uiPriority="39" w:qFormat="1"/>
+  </w:latentStyles>
+  <w:style w:type="paragraph" w:default="1" w:styleId="Normal">
+    <w:name w:val="Normal"/>
+    <w:qFormat/>
+    <w:rsid w:val="004125E0"/>
+    <w:pPr>
+      <w:spacing w:before="240"/>
+    </w:pPr>
+    <w:rPr>
+      <w:sz w:val="24"/>
+    </w:rPr>
+  </w:style>
+  <w:style w:type="paragraph" w:styleId="Overskrift1">
+    <w:name w:val="heading 1"/>
+    <w:basedOn w:val="Normal"/>
+    <w:next w:val="Normal"/>
+    <w:qFormat/>
+    <w:rsid w:val="00076799"/>
+    <w:pPr>
+      <w:keepNext/>
+      <w:numPr>
+        <w:numId w:val="1"/>
+      </w:numPr>
+      <w:spacing w:after="60"/>
+      <w:outlineLvl w:val="0"/>
+    </w:pPr>
+    <w:rPr>
+      <w:rFonts w:ascii="Arial" w:hAnsi="Arial"/>
+      <w:b/>
+      <w:caps/>
+      <w:kern w:val="28"/>
+      <w:sz w:val="28"/>
+    </w:rPr>
+  </w:style>
+  <w:style w:type="paragraph" w:styleId="Overskrift2">
+    <w:name w:val="heading 2"/>
+    <w:basedOn w:val="Overskrift1"/>
+    <w:next w:val="Normal"/>
+    <w:qFormat/>
+    <w:rsid w:val="007E180A"/>
+    <w:pPr>
+      <w:numPr>
+        <w:ilvl w:val="1"/>
+      </w:numPr>
+      <w:spacing w:before="0"/>
+      <w:outlineLvl w:val="1"/>
+    </w:pPr>
+    <w:rPr>
+      <w:caps w:val="0"/>
+    </w:rPr>
+  </w:style>
+  <w:style w:type="paragraph" w:styleId="Overskrift3">
+    <w:name w:val="heading 3"/>
+    <w:basedOn w:val="Overskrift2"/>
+    <w:next w:val="Normal"/>
+    <w:qFormat/>
+    <w:rsid w:val="007E180A"/>
+    <w:pPr>
+      <w:numPr>
+        <w:ilvl w:val="2"/>
+      </w:numPr>
+      <w:outlineLvl w:val="2"/>
+    </w:pPr>
+    <w:rPr>
+      <w:sz w:val="24"/>
+    </w:rPr>
+  </w:style>
+  <w:style w:type="paragraph" w:styleId="Overskrift4">
+    <w:name w:val="heading 4"/>
+    <w:basedOn w:val="Overskrift3"/>
+    <w:next w:val="Normal"/>
+    <w:qFormat/>
+    <w:rsid w:val="007E180A"/>
+    <w:pPr>
+      <w:numPr>
+        <w:ilvl w:val="3"/>
+      </w:numPr>
+      <w:ind w:hanging="709"/>
+      <w:outlineLvl w:val="3"/>
+    </w:pPr>
+    <w:rPr>
+      <w:rFonts w:ascii="Times New Roman" w:hAnsi="Times New Roman"/>
+      <w:b w:val="0"/>
+    </w:rPr>
+  </w:style>
+  <w:style w:type="paragraph" w:styleId="Overskrift5">
+    <w:name w:val="heading 5"/>
+    <w:basedOn w:val="Normal"/>
+    <w:next w:val="Normal"/>
+    <w:qFormat/>
+    <w:rsid w:val="007E180A"/>
+    <w:pPr>
+      <w:numPr>
+        <w:ilvl w:val="4"/>
+        <w:numId w:val="1"/>
+      </w:numPr>
+      <w:spacing w:after="60"/>
+      <w:outlineLvl w:val="4"/>
+    </w:pPr>
+    <w:rPr>
+      <w:rFonts w:ascii="Arial" w:hAnsi="Arial"/>
+      <w:sz w:val="22"/>
+    </w:rPr>
+  </w:style>
+  <w:style w:type="paragraph" w:styleId="Overskrift6">
+    <w:name w:val="heading 6"/>
+    <w:basedOn w:val="Normal"/>
+    <w:next w:val="Normal"/>
+    <w:qFormat/>
+    <w:rsid w:val="007E180A"/>
+    <w:pPr>
+      <w:numPr>
+        <w:ilvl w:val="5"/>
+        <w:numId w:val="1"/>
+      </w:numPr>
+      <w:spacing w:after="60"/>
+      <w:outlineLvl w:val="5"/>
+    </w:pPr>
+    <w:rPr>
+      <w:i/>
+      <w:sz w:val="22"/>
+    </w:rPr>
+  </w:style>
+  <w:style w:type="paragraph" w:styleId="Overskrift7">
+    <w:name w:val="heading 7"/>
+    <w:basedOn w:val="Normal"/>
+    <w:next w:val="Normal"/>
+    <w:qFormat/>
+    <w:rsid w:val="007E180A"/>
+    <w:pPr>
+      <w:numPr>
+        <w:ilvl w:val="6"/>
+        <w:numId w:val="1"/>
+      </w:numPr>
+      <w:spacing w:after="60"/>
+      <w:outlineLvl w:val="6"/>
+    </w:pPr>
+    <w:rPr>
+      <w:rFonts w:ascii="Arial" w:hAnsi="Arial"/>
+      <w:sz w:val="20"/>
+    </w:rPr>
+  </w:style>
+  <w:style w:type="paragraph" w:styleId="Overskrift8">
+    <w:name w:val="heading 8"/>
+    <w:basedOn w:val="Normal"/>
+    <w:next w:val="Normal"/>
+    <w:qFormat/>
+    <w:rsid w:val="007E180A"/>
+    <w:pPr>
+      <w:numPr>
+        <w:ilvl w:val="7"/>
+        <w:numId w:val="1"/>
+      </w:numPr>
+      <w:spacing w:after="60"/>
+      <w:outlineLvl w:val="7"/>
+    </w:pPr>
+    <w:rPr>
+      <w:rFonts w:ascii="Arial" w:hAnsi="Arial"/>
+      <w:i/>
+      <w:sz w:val="20"/>
+    </w:rPr>
+  </w:style>
+  <w:style w:type="paragraph" w:styleId="Overskrift9">
+    <w:name w:val="heading 9"/>
+    <w:basedOn w:val="Normal"/>
+    <w:next w:val="Normal"/>
+    <w:qFormat/>
+    <w:rsid w:val="007E180A"/>
+    <w:pPr>
+      <w:numPr>
+        <w:ilvl w:val="8"/>
+        <w:numId w:val="1"/>
+      </w:numPr>
+      <w:spacing w:after="60"/>
+      <w:outlineLvl w:val="8"/>
+    </w:pPr>
+    <w:rPr>
+      <w:rFonts w:ascii="Arial" w:hAnsi="Arial"/>
+      <w:b/>
+      <w:i/>
+      <w:sz w:val="18"/>
+    </w:rPr>
+  </w:style>
+  <w:style w:type="character" w:default="1" w:styleId="Standardskriftforavsnitt">
+    <w:name w:val="Default Paragraph Font"/>
+    <w:uiPriority w:val="1"/>
+    <w:semiHidden/>
+    <w:unhideWhenUsed/>
+  </w:style>
+  <w:style w:type="table" w:default="1" w:styleId="Vanligtabell">
+    <w:name w:val="Normal Table"/>
+    <w:uiPriority w:val="99"/>
+    <w:semiHidden/>
+    <w:unhideWhenUsed/>
+    <w:tblPr>
+      <w:tblInd w:w="0" w:type="dxa"/>
+      <w:tblCellMar>
+        <w:top w:w="0" w:type="dxa"/>
+        <w:left w:w="108" w:type="dxa"/>
+        <w:bottom w:w="0" w:type="dxa"/>
+        <w:right w:w="108" w:type="dxa"/>
+      </w:tblCellMar>
+    </w:tblPr>
+  </w:style>
+  <w:style w:type="numbering" w:default="1" w:styleId="Ingenliste">
+    <w:name w:val="No List"/>
+    <w:uiPriority w:val="99"/>
+    <w:semiHidden/>
+    <w:unhideWhenUsed/>
+  </w:style>
+  <w:style w:type="paragraph" w:styleId="Bunntekst">
+    <w:name w:val="footer"/>
+    <w:basedOn w:val="Normal"/>
+    <w:rsid w:val="007E180A"/>
+    <w:pPr>
+      <w:tabs>
+        <w:tab w:val="center" w:pos="4536"/>
+        <w:tab w:val="right" w:pos="9072"/>
+      </w:tabs>
+    </w:pPr>
+  </w:style>
+  <w:style w:type="paragraph" w:customStyle="1" w:styleId="Innrykk1">
+    <w:name w:val="Innrykk 1"/>
+    <w:basedOn w:val="Normal"/>
+    <w:rsid w:val="007E180A"/>
+    <w:pPr>
+      <w:ind w:left="142"/>
+    </w:pPr>
+    <w:rPr>
+      <w:color w:val="000000"/>
+    </w:rPr>
+  </w:style>
+  <w:style w:type="paragraph" w:customStyle="1" w:styleId="Innrykk2">
+    <w:name w:val="Innrykk 2"/>
+    <w:basedOn w:val="Innrykk1"/>
+    <w:rsid w:val="007E180A"/>
+    <w:pPr>
+      <w:ind w:left="284"/>
+    </w:pPr>
+  </w:style>
+  <w:style w:type="paragraph" w:customStyle="1" w:styleId="Kule1">
+    <w:name w:val="Kule 1"/>
+    <w:basedOn w:val="Normal"/>
+    <w:rsid w:val="007E180A"/>
+    <w:pPr>
+      <w:ind w:left="284" w:hanging="284"/>
+    </w:pPr>
+    <w:rPr>
+      <w:color w:val="000000"/>
+    </w:rPr>
+  </w:style>
+  <w:style w:type="paragraph" w:customStyle="1" w:styleId="Kule2">
+    <w:name w:val="Kule 2"/>
+    <w:basedOn w:val="Normal"/>
+    <w:rsid w:val="007E180A"/>
+    <w:pPr>
+      <w:ind w:left="567" w:hanging="283"/>
+    </w:pPr>
+    <w:rPr>
+      <w:color w:val="000000"/>
+    </w:rPr>
+  </w:style>
+  <w:style w:type="paragraph" w:customStyle="1" w:styleId="Overskrift">
+    <w:name w:val="Overskrift"/>
+    <w:basedOn w:val="Normal"/>
+    <w:rsid w:val="007E180A"/>
+    <w:rPr>
+      <w:rFonts w:ascii="Arial" w:hAnsi="Arial"/>
+      <w:b/>
+      <w:caps/>
+      <w:color w:val="000000"/>
+      <w:sz w:val="32"/>
+    </w:rPr>
+  </w:style>
+  <w:style w:type="paragraph" w:styleId="Topptekst">
+    <w:name w:val="header"/>
+    <w:basedOn w:val="Normal"/>
+    <w:rsid w:val="007E180A"/>
+    <w:pPr>
+      <w:tabs>
+        <w:tab w:val="center" w:pos="4536"/>
+        <w:tab w:val="right" w:pos="9072"/>
+      </w:tabs>
+    </w:pPr>
+  </w:style>
+  <w:style w:type="paragraph" w:customStyle="1" w:styleId="Ledetekst">
+    <w:name w:val="Ledetekst"/>
+    <w:basedOn w:val="Normal"/>
+    <w:rsid w:val="007E180A"/>
+    <w:pPr>
+      <w:overflowPunct w:val="0"/>
+      <w:autoSpaceDE w:val="0"/>
+      <w:autoSpaceDN w:val="0"/>
+      <w:adjustRightInd w:val="0"/>
+      <w:textAlignment w:val="baseline"/>
+    </w:pPr>
+    <w:rPr>
+      <w:rFonts w:ascii="Arial" w:hAnsi="Arial"/>
+      <w:sz w:val="16"/>
+    </w:rPr>
+  </w:style>
+  <w:style w:type="paragraph" w:styleId="Bobletekst">
+    <w:name w:val="Balloon Text"/>
+    <w:basedOn w:val="Normal"/>
+    <w:link w:val="BobletekstTegn"/>
+    <w:rsid w:val="00BB7651"/>
+    <w:rPr>
+      <w:rFonts w:ascii="Tahoma" w:hAnsi="Tahoma" w:cs="Tahoma"/>
+      <w:sz w:val="16"/>
+      <w:szCs w:val="16"/>
+    </w:rPr>
+  </w:style>
+  <w:style w:type="character" w:customStyle="1" w:styleId="BobletekstTegn">
+    <w:name w:val="Bobletekst Tegn"/>
+    <w:basedOn w:val="Standardskriftforavsnitt"/>
+    <w:link w:val="Bobletekst"/>
+    <w:rsid w:val="00BB7651"/>
+    <w:rPr>
+      <w:rFonts w:ascii="Tahoma" w:hAnsi="Tahoma" w:cs="Tahoma"/>
+      <w:sz w:val="16"/>
+      <w:szCs w:val="16"/>
+    </w:rPr>
+  </w:style>
+  <w:style w:type="paragraph" w:styleId="Listeavsnitt">
+    <w:name w:val="List Paragraph"/>
+    <w:basedOn w:val="Normal"/>
+    <w:link w:val="ListeavsnittTegn"/>
+    <w:uiPriority w:val="34"/>
+    <w:qFormat/>
+    <w:rsid w:val="009C5EFF"/>
+    <w:pPr>
+      <w:ind w:left="720"/>
+      <w:contextualSpacing/>
+    </w:pPr>
+  </w:style>
+  <w:style w:type="character" w:customStyle="1" w:styleId="MPBrdtekstTegn">
+    <w:name w:val="MP Brødtekst Tegn"/>
+    <w:basedOn w:val="Standardskriftforavsnitt"/>
+    <w:link w:val="MPBrdtekst"/>
+    <w:uiPriority w:val="99"/>
+    <w:locked/>
+    <w:rsid w:val="00777313"/>
+    <w:rPr>
+      <w:sz w:val="24"/>
+      <w:szCs w:val="22"/>
+      <w:lang w:val="da-DK" w:eastAsia="en-US"/>
+    </w:rPr>
+  </w:style>
+  <w:style w:type="paragraph" w:customStyle="1" w:styleId="MPBrdtekst">
+    <w:name w:val="MP Brødtekst"/>
+    <w:basedOn w:val="Normal"/>
+    <w:link w:val="MPBrdtekstTegn"/>
+    <w:uiPriority w:val="99"/>
+    <w:qFormat/>
+    <w:rsid w:val="00777313"/>
+    <w:pPr>
+      <w:spacing w:line="280" w:lineRule="atLeast"/>
+      <w:jc w:val="both"/>
+    </w:pPr>
+    <w:rPr>
+      <w:szCs w:val="22"/>
+      <w:lang w:val="da-DK" w:eastAsia="en-US"/>
+    </w:rPr>
+  </w:style>
+  <w:style w:type="character" w:customStyle="1" w:styleId="MP1OverskriftsniveauTegn">
+    <w:name w:val="MP 1 Overskriftsniveau Tegn"/>
+    <w:basedOn w:val="Standardskriftforavsnitt"/>
+    <w:link w:val="MP1Overskriftsniveau"/>
+    <w:uiPriority w:val="99"/>
+    <w:locked/>
+    <w:rsid w:val="0081468E"/>
+    <w:rPr>
+      <w:rFonts w:ascii="Arial" w:hAnsi="Arial" w:cs="Arial"/>
+      <w:sz w:val="28"/>
+      <w:szCs w:val="28"/>
+      <w:lang w:val="da-DK" w:eastAsia="en-US"/>
+    </w:rPr>
+  </w:style>
+  <w:style w:type="paragraph" w:customStyle="1" w:styleId="MP1Overskriftsniveau">
+    <w:name w:val="MP 1 Overskriftsniveau"/>
+    <w:basedOn w:val="Normal"/>
+    <w:link w:val="MP1OverskriftsniveauTegn"/>
+    <w:uiPriority w:val="99"/>
+    <w:qFormat/>
+    <w:rsid w:val="0081468E"/>
+    <w:pPr>
+      <w:spacing w:line="280" w:lineRule="atLeast"/>
+      <w:jc w:val="both"/>
+    </w:pPr>
+    <w:rPr>
+      <w:rFonts w:ascii="Arial" w:hAnsi="Arial" w:cs="Arial"/>
+      <w:sz w:val="28"/>
+      <w:szCs w:val="28"/>
+      <w:lang w:val="da-DK" w:eastAsia="en-US"/>
+    </w:rPr>
+  </w:style>
+  <w:style w:type="paragraph" w:styleId="NormalWeb">
+    <w:name w:val="Normal (Web)"/>
+    <w:basedOn w:val="Normal"/>
+    <w:uiPriority w:val="99"/>
+    <w:unhideWhenUsed/>
+    <w:rsid w:val="002F3CA7"/>
+    <w:pPr>
+      <w:spacing w:before="100" w:beforeAutospacing="1" w:after="100" w:afterAutospacing="1"/>
+    </w:pPr>
+    <w:rPr>
+      <w:szCs w:val="24"/>
+    </w:rPr>
+  </w:style>
+  <w:style w:type="table" w:styleId="Tabellrutenett">
+    <w:name w:val="Table Grid"/>
+    <w:basedOn w:val="Vanligtabell"/>
+    <w:rsid w:val="00420457"/>
+    <w:tblPr>
+      <w:tblBorders>
+        <w:top w:val="single" w:sz="4" w:space="0" w:color="auto"/>
+        <w:left w:val="single" w:sz="4" w:space="0" w:color="auto"/>
+        <w:bottom w:val="single" w:sz="4" w:space="0" w:color="auto"/>
+        <w:right w:val="single" w:sz="4" w:space="0" w:color="auto"/>
+        <w:insideH w:val="single" w:sz="4" w:space="0" w:color="auto"/>
+        <w:insideV w:val="single" w:sz="4" w:space="0" w:color="auto"/>
+      </w:tblBorders>
+    </w:tblPr>
+  </w:style>
+  <w:style w:type="paragraph" w:styleId="Undertittel">
+    <w:name w:val="Subtitle"/>
+    <w:basedOn w:val="Normal"/>
+    <w:next w:val="Normal"/>
+    <w:link w:val="UndertittelTegn"/>
+    <w:qFormat/>
+    <w:rsid w:val="00420457"/>
+    <w:pPr>
+      <w:keepNext/>
+      <w:keepLines/>
+      <w:spacing w:before="60" w:after="120" w:line="340" w:lineRule="atLeast"/>
+    </w:pPr>
+    <w:rPr>
+      <w:rFonts w:ascii="Arial" w:hAnsi="Arial"/>
+      <w:spacing w:val="-16"/>
+      <w:kern w:val="28"/>
+      <w:sz w:val="32"/>
+    </w:rPr>
+  </w:style>
+  <w:style w:type="character" w:customStyle="1" w:styleId="UndertittelTegn">
+    <w:name w:val="Undertittel Tegn"/>
+    <w:basedOn w:val="Standardskriftforavsnitt"/>
+    <w:link w:val="Undertittel"/>
+    <w:rsid w:val="00420457"/>
+    <w:rPr>
+      <w:rFonts w:ascii="Arial" w:hAnsi="Arial"/>
+      <w:spacing w:val="-16"/>
+      <w:kern w:val="28"/>
+      <w:sz w:val="32"/>
+    </w:rPr>
+  </w:style>
+  <w:style w:type="paragraph" w:customStyle="1" w:styleId="MP2Overskriftsniveau">
+    <w:name w:val="MP 2 Overskriftsniveau"/>
+    <w:basedOn w:val="Normal"/>
+    <w:next w:val="MPBrdtekst"/>
+    <w:link w:val="MP2OverskriftsniveauTegn"/>
+    <w:uiPriority w:val="99"/>
+    <w:qFormat/>
+    <w:rsid w:val="009473C9"/>
+    <w:pPr>
+      <w:spacing w:line="280" w:lineRule="atLeast"/>
+      <w:jc w:val="both"/>
+    </w:pPr>
+    <w:rPr>
+      <w:rFonts w:ascii="Arial" w:hAnsi="Arial" w:cs="Arial"/>
+      <w:szCs w:val="24"/>
+      <w:lang w:val="da-DK" w:eastAsia="en-US"/>
+    </w:rPr>
+  </w:style>
+  <w:style w:type="character" w:customStyle="1" w:styleId="MP2OverskriftsniveauTegn">
+    <w:name w:val="MP 2 Overskriftsniveau Tegn"/>
+    <w:basedOn w:val="Standardskriftforavsnitt"/>
+    <w:link w:val="MP2Overskriftsniveau"/>
+    <w:uiPriority w:val="99"/>
+    <w:rsid w:val="009473C9"/>
+    <w:rPr>
+      <w:rFonts w:ascii="Arial" w:hAnsi="Arial" w:cs="Arial"/>
+      <w:sz w:val="24"/>
+      <w:szCs w:val="24"/>
+      <w:lang w:val="da-DK" w:eastAsia="en-US"/>
+    </w:rPr>
+  </w:style>
+  <w:style w:type="paragraph" w:customStyle="1" w:styleId="BrdtekstT">
+    <w:name w:val="Brødtekst T"/>
+    <w:basedOn w:val="Normal"/>
+    <w:link w:val="BrdtekstTTegn"/>
+    <w:qFormat/>
+    <w:rsid w:val="00777313"/>
+    <w:rPr>
+      <w:color w:val="595959"/>
+    </w:rPr>
+  </w:style>
+  <w:style w:type="character" w:customStyle="1" w:styleId="BrdtekstTTegn">
+    <w:name w:val="Brødtekst T Tegn"/>
+    <w:basedOn w:val="Standardskriftforavsnitt"/>
+    <w:link w:val="BrdtekstT"/>
+    <w:rsid w:val="00777313"/>
+    <w:rPr>
+      <w:color w:val="595959"/>
+      <w:sz w:val="24"/>
+    </w:rPr>
+  </w:style>
+  <w:style w:type="paragraph" w:customStyle="1" w:styleId="Prosjekttabell-overskrift">
+    <w:name w:val="Prosjekttabell - overskrift"/>
+    <w:next w:val="Prosjekttabell-brdtekst"/>
+    <w:qFormat/>
+    <w:rsid w:val="00076799"/>
+    <w:pPr>
+      <w:spacing w:before="60"/>
+    </w:pPr>
+    <w:rPr>
+      <w:rFonts w:ascii="Arial" w:hAnsi="Arial"/>
+      <w:b/>
+      <w:color w:val="000000"/>
+    </w:rPr>
+  </w:style>
+  <w:style w:type="paragraph" w:customStyle="1" w:styleId="Prosjekttabell-brdtekst">
+    <w:name w:val="Prosjekttabell - brødtekst"/>
+    <w:basedOn w:val="Prosjekttabell-overskrift"/>
+    <w:qFormat/>
+    <w:rsid w:val="00076799"/>
+    <w:rPr>
+      <w:rFonts w:ascii="Times New Roman" w:hAnsi="Times New Roman"/>
+      <w:b w:val="0"/>
+    </w:rPr>
+  </w:style>
+  <w:style w:type="paragraph" w:customStyle="1" w:styleId="Hjelpetekst">
+    <w:name w:val="Hjelpetekst"/>
+    <w:basedOn w:val="Normal"/>
+    <w:next w:val="Normal"/>
+    <w:qFormat/>
+    <w:rsid w:val="00483F7B"/>
+    <w:rPr>
+      <w:color w:val="7F7F7F" w:themeColor="text1" w:themeTint="80"/>
+    </w:rPr>
+  </w:style>
+  <w:style w:type="character" w:customStyle="1" w:styleId="ListeavsnittTegn">
+    <w:name w:val="Listeavsnitt Tegn"/>
+    <w:basedOn w:val="Standardskriftforavsnitt"/>
+    <w:link w:val="Listeavsnitt"/>
+    <w:uiPriority w:val="34"/>
+    <w:locked/>
+    <w:rsid w:val="0087398A"/>
+    <w:rPr>
+      <w:sz w:val="24"/>
+    </w:rPr>
+  </w:style>
+  <w:style w:type="paragraph" w:styleId="Overskriftforinnholdsfortegnelse">
+    <w:name w:val="TOC Heading"/>
+    <w:basedOn w:val="Overskrift1"/>
+    <w:next w:val="Normal"/>
+    <w:uiPriority w:val="39"/>
+    <w:unhideWhenUsed/>
+    <w:qFormat/>
+    <w:rsid w:val="00F327BA"/>
+    <w:pPr>
+      <w:keepLines/>
+      <w:numPr>
+        <w:numId w:val="0"/>
+      </w:numPr>
+      <w:spacing w:after="0" w:line="259" w:lineRule="auto"/>
+      <w:outlineLvl w:val="9"/>
+    </w:pPr>
+    <w:rPr>
+      <w:rFonts w:asciiTheme="majorHAnsi" w:eastAsiaTheme="majorEastAsia" w:hAnsiTheme="majorHAnsi" w:cstheme="majorBidi"/>
+      <w:b w:val="0"/>
+      <w:caps w:val="0"/>
+      <w:color w:val="365F91" w:themeColor="accent1" w:themeShade="BF"/>
+      <w:kern w:val="0"/>
+      <w:sz w:val="32"/>
+      <w:szCs w:val="32"/>
+    </w:rPr>
+  </w:style>
+  <w:style w:type="paragraph" w:styleId="INNH1">
+    <w:name w:val="toc 1"/>
+    <w:basedOn w:val="Normal"/>
+    <w:next w:val="Normal"/>
+    <w:autoRedefine/>
+    <w:uiPriority w:val="39"/>
+    <w:unhideWhenUsed/>
+    <w:rsid w:val="00F327BA"/>
+    <w:pPr>
+      <w:spacing w:after="100"/>
+    </w:pPr>
+  </w:style>
+  <w:style w:type="paragraph" w:styleId="INNH2">
+    <w:name w:val="toc 2"/>
+    <w:basedOn w:val="Normal"/>
+    <w:next w:val="Normal"/>
+    <w:autoRedefine/>
+    <w:uiPriority w:val="39"/>
+    <w:unhideWhenUsed/>
+    <w:rsid w:val="00F327BA"/>
+    <w:pPr>
+      <w:spacing w:after="100"/>
+      <w:ind w:left="240"/>
+    </w:pPr>
+  </w:style>
+  <w:style w:type="character" w:styleId="Hyperkobling">
+    <w:name w:val="Hyperlink"/>
+    <w:basedOn w:val="Standardskriftforavsnitt"/>
+    <w:uiPriority w:val="99"/>
+    <w:unhideWhenUsed/>
+    <w:rsid w:val="00F327BA"/>
+    <w:rPr>
+      <w:color w:val="0000FF" w:themeColor="hyperlink"/>
+      <w:u w:val="single"/>
+    </w:rPr>
+  </w:style>
+</w:styles>
+</file>
+
+<file path=word/stylesWithEffects.xml><?xml version="1.0" encoding="utf-8"?>
+<w:styles xmlns:wpc="http://schemas.microsoft.com/office/word/2010/wordprocessingCanvas" xmlns:mc="http://schemas.openxmlformats.org/markup-compatibility/2006" xmlns:o="urn:schemas-microsoft-com:office:office" xmlns:r="http://schemas.openxmlformats.org/officeDocument/2006/relationships" xmlns:m="http://schemas.openxmlformats.org/officeDocument/2006/math" xmlns:v="urn:schemas-microsoft-com:vml" xmlns:wp14="http://schemas.microsoft.com/office/word/2010/wordprocessingDrawing" xmlns:wp="http://schemas.openxmlformats.org/drawingml/2006/wordprocessingDrawing" xmlns:w10="urn:schemas-microsoft-com:office:word" xmlns:w="http://schemas.openxmlformats.org/wordprocessingml/2006/main" xmlns:w14="http://schemas.microsoft.com/office/word/2010/wordml" xmlns:wpg="http://schemas.microsoft.com/office/word/2010/wordprocessingGroup" xmlns:wpi="http://schemas.microsoft.com/office/word/2010/wordprocessingInk" xmlns:wne="http://schemas.microsoft.com/office/word/2006/wordml" xmlns:wps="http://schemas.microsoft.com/office/word/2010/wordprocessingShape" mc:Ignorable="w14 wp14">
+  <w:docDefaults>
+    <w:rPrDefault>
+      <w:rPr>
+        <w:rFonts w:ascii="Times New Roman" w:eastAsia="Times New Roman" w:hAnsi="Times New Roman" w:cs="Times New Roman"/>
+        <w:lang w:val="nb-NO" w:eastAsia="nb-NO" w:bidi="ar-SA"/>
+      </w:rPr>
+    </w:rPrDefault>
+    <w:pPrDefault/>
+  </w:docDefaults>
+  <w:latentStyles w:defLockedState="0" w:defUIPriority="0" w:defSemiHidden="1" w:defUnhideWhenUsed="1" w:defQFormat="0" w:count="267">
+    <w:lsdException w:name="Normal" w:semiHidden="0" w:unhideWhenUsed="0" w:qFormat="1"/>
+    <w:lsdException w:name="heading 1" w:semiHidden="0" w:unhideWhenUsed="0" w:qFormat="1"/>
+    <w:lsdException w:name="heading 2" w:semiHidden="0" w:unhideWhenUsed="0" w:qFormat="1"/>
+    <w:lsdException w:name="heading 3" w:semiHidden="0" w:unhideWhenUsed="0" w:qFormat="1"/>
+    <w:lsdException w:name="heading 4" w:semiHidden="0" w:unhideWhenUsed="0" w:qFormat="1"/>
+    <w:lsdException w:name="heading 5" w:semiHidden="0" w:unhideWhenUsed="0" w:qFormat="1"/>
+    <w:lsdException w:name="heading 6" w:semiHidden="0" w:unhideWhenUsed="0" w:qFormat="1"/>
+    <w:lsdException w:name="heading 7" w:qFormat="1"/>
+    <w:lsdException w:name="heading 8" w:qFormat="1"/>
+    <w:lsdException w:name="heading 9" w:qFormat="1"/>
+    <w:lsdException w:name="toc 1" w:uiPriority="39"/>
+    <w:lsdException w:name="toc 2" w:uiPriority="39"/>
+    <w:lsdException w:name="caption" w:qFormat="1"/>
+    <w:lsdException w:name="List Number" w:semiHidden="0" w:unhideWhenUsed="0"/>
+    <w:lsdException w:name="List 4" w:semiHidden="0" w:unhideWhenUsed="0"/>
+    <w:lsdException w:name="List 5" w:semiHidden="0" w:unhideWhenUsed="0"/>
+    <w:lsdException w:name="Title" w:semiHidden="0" w:unhideWhenUsed="0" w:qFormat="1"/>
+    <w:lsdException w:name="Subtitle" w:semiHidden="0" w:unhideWhenUsed="0" w:qFormat="1"/>
+    <w:lsdException w:name="Salutation" w:semiHidden="0" w:unhideWhenUsed="0"/>
+    <w:lsdException w:name="Date" w:semiHidden="0" w:unhideWhenUsed="0"/>
+    <w:lsdException w:name="Body Text First Indent" w:semiHidden="0" w:unhideWhenUsed="0"/>
+    <w:lsdException w:name="Hyperlink" w:uiPriority="99"/>
+    <w:lsdException w:name="Strong" w:semiHidden="0" w:unhideWhenUsed="0" w:qFormat="1"/>
+    <w:lsdException w:name="Emphasis" w:semiHidden="0" w:unhideWhenUsed="0" w:qFormat="1"/>
+    <w:lsdException w:name="Normal (Web)" w:uiPriority="99"/>
+    <w:lsdException w:name="Table Grid" w:semiHidden="0" w:unhideWhenUsed="0"/>
+    <w:lsdException w:name="Placeholder Text" w:uiPriority="99" w:unhideWhenUsed="0"/>
+    <w:lsdException w:name="No Spacing" w:semiHidden="0" w:uiPriority="1" w:unhideWhenUsed="0" w:qFormat="1"/>
+    <w:lsdException w:name="Light Shading" w:semiHidden="0" w:uiPriority="60" w:unhideWhenUsed="0"/>
+    <w:lsdException w:name="Light List" w:semiHidden="0" w:uiPriority="61" w:unhideWhenUsed="0"/>
+    <w:lsdException w:name="Light Grid" w:semiHidden="0" w:uiPriority="62" w:unhideWhenUsed="0"/>
+    <w:lsdException w:name="Medium Shading 1" w:semiHidden="0" w:uiPriority="63" w:unhideWhenUsed="0"/>
+    <w:lsdException w:name="Medium Shading 2" w:semiHidden="0" w:uiPriority="64" w:unhideWhenUsed="0"/>
+    <w:lsdException w:name="Medium List 1" w:semiHidden="0" w:uiPriority="65" w:unhideWhenUsed="0"/>
+    <w:lsdException w:name="Medium List 2" w:semiHidden="0" w:uiPriority="66" w:unhideWhenUsed="0"/>
+    <w:lsdException w:name="Medium Grid 1" w:semiHidden="0" w:uiPriority="67" w:unhideWhenUsed="0"/>
+    <w:lsdException w:name="Medium Grid 2" w:semiHidden="0" w:uiPriority="68" w:unhideWhenUsed="0"/>
+    <w:lsdException w:name="Medium Grid 3" w:semiHidden="0" w:uiPriority="69" w:unhideWhenUsed="0"/>
+    <w:lsdException w:name="Dark List" w:semiHidden="0" w:uiPriority="70" w:unhideWhenUsed="0"/>
+    <w:lsdException w:name="Colorful Shading" w:semiHidden="0" w:uiPriority="71" w:unhideWhenUsed="0"/>
+    <w:lsdException w:name="Colorful List" w:semiHidden="0" w:uiPriority="72" w:unhideWhenUsed="0"/>
+    <w:lsdException w:name="Colorful Grid" w:semiHidden="0" w:uiPriority="73" w:unhideWhenUsed="0"/>
+    <w:lsdException w:name="Light Shading Accent 1" w:semiHidden="0" w:uiPriority="60" w:unhideWhenUsed="0"/>
+    <w:lsdException w:name="Light List Accent 1" w:semiHidden="0" w:uiPriority="61" w:unhideWhenUsed="0"/>
+    <w:lsdException w:name="Light Grid Accent 1" w:semiHidden="0" w:uiPriority="62" w:unhideWhenUsed="0"/>
+    <w:lsdException w:name="Medium Shading 1 Accent 1" w:semiHidden="0" w:uiPriority="63" w:unhideWhenUsed="0"/>
+    <w:lsdException w:name="Medium Shading 2 Accent 1" w:semiHidden="0" w:uiPriority="64" w:unhideWhenUsed="0"/>
+    <w:lsdException w:name="Medium List 1 Accent 1" w:semiHidden="0" w:uiPriority="65" w:unhideWhenUsed="0"/>
+    <w:lsdException w:name="Revision" w:uiPriority="99" w:unhideWhenUsed="0"/>
+    <w:lsdException w:name="List Paragraph" w:semiHidden="0" w:uiPriority="34" w:unhideWhenUsed="0" w:qFormat="1"/>
+    <w:lsdException w:name="Quote" w:semiHidden="0" w:uiPriority="29" w:unhideWhenUsed="0" w:qFormat="1"/>
+    <w:lsdException w:name="Intense Quote" w:semiHidden="0" w:uiPriority="30" w:unhideWhenUsed="0" w:qFormat="1"/>
+    <w:lsdException w:name="Medium List 2 Accent 1" w:semiHidden="0" w:uiPriority="66" w:unhideWhenUsed="0"/>
+    <w:lsdException w:name="Medium Grid 1 Accent 1" w:semiHidden="0" w:uiPriority="67" w:unhideWhenUsed="0"/>
+    <w:lsdException w:name="Medium Grid 2 Accent 1" w:semiHidden="0" w:uiPriority="68" w:unhideWhenUsed="0"/>
+    <w:lsdException w:name="Medium Grid 3 Accent 1" w:semiHidden="0" w:uiPriority="69" w:unhideWhenUsed="0"/>
+    <w:lsdException w:name="Dark List Accent 1" w:semiHidden="0" w:uiPriority="70" w:unhideWhenUsed="0"/>
+    <w:lsdException w:name="Colorful Shading Accent 1" w:semiHidden="0" w:uiPriority="71" w:unhideWhenUsed="0"/>
+    <w:lsdException w:name="Colorful List Accent 1" w:semiHidden="0" w:uiPriority="72" w:unhideWhenUsed="0"/>
+    <w:lsdException w:name="Colorful Grid Accent 1" w:semiHidden="0" w:uiPriority="73" w:unhideWhenUsed="0"/>
+    <w:lsdException w:name="Light Shading Accent 2" w:semiHidden="0" w:uiPriority="60" w:unhideWhenUsed="0"/>
+    <w:lsdException w:name="Light List Accent 2" w:semiHidden="0" w:uiPriority="61" w:unhideWhenUsed="0"/>
+    <w:lsdException w:name="Light Grid Accent 2" w:semiHidden="0" w:uiPriority="62" w:unhideWhenUsed="0"/>
+    <w:lsdException w:name="Medium Shading 1 Accent 2" w:semiHidden="0" w:uiPriority="63" w:unhideWhenUsed="0"/>
+    <w:lsdException w:name="Medium Shading 2 Accent 2" w:semiHidden="0" w:uiPriority="64" w:unhideWhenUsed="0"/>
+    <w:lsdException w:name="Medium List 1 Accent 2" w:semiHidden="0" w:uiPriority="65" w:unhideWhenUsed="0"/>
+    <w:lsdException w:name="Medium List 2 Accent 2" w:semiHidden="0" w:uiPriority="66" w:unhideWhenUsed="0"/>
+    <w:lsdException w:name="Medium Grid 1 Accent 2" w:semiHidden="0" w:uiPriority="67" w:unhideWhenUsed="0"/>
+    <w:lsdException w:name="Medium Grid 2 Accent 2" w:semiHidden="0" w:uiPriority="68" w:unhideWhenUsed="0"/>
+    <w:lsdException w:name="Medium Grid 3 Accent 2" w:semiHidden="0" w:uiPriority="69" w:unhideWhenUsed="0"/>
+    <w:lsdException w:name="Dark List Accent 2" w:semiHidden="0" w:uiPriority="70" w:unhideWhenUsed="0"/>
+    <w:lsdException w:name="Colorful Shading Accent 2" w:semiHidden="0" w:uiPriority="71" w:unhideWhenUsed="0"/>
+    <w:lsdException w:name="Colorful List Accent 2" w:semiHidden="0" w:uiPriority="72" w:unhideWhenUsed="0"/>
+    <w:lsdException w:name="Colorful Grid Accent 2" w:semiHidden="0" w:uiPriority="73" w:unhideWhenUsed="0"/>
+    <w:lsdException w:name="Light Shading Accent 3" w:semiHidden="0" w:uiPriority="60" w:unhideWhenUsed="0"/>
+    <w:lsdException w:name="Light List Accent 3" w:semiHidden="0" w:uiPriority="61" w:unhideWhenUsed="0"/>
+    <w:lsdException w:name="Light Grid Accent 3" w:semiHidden="0" w:uiPriority="62" w:unhideWhenUsed="0"/>
+    <w:lsdException w:name="Medium Shading 1 Accent 3" w:semiHidden="0" w:uiPriority="63" w:unhideWhenUsed="0"/>
+    <w:lsdException w:name="Medium Shading 2 Accent 3" w:semiHidden="0" w:uiPriority="64" w:unhideWhenUsed="0"/>
+    <w:lsdException w:name="Medium List 1 Accent 3" w:semiHidden="0" w:uiPriority="65" w:unhideWhenUsed="0"/>
+    <w:lsdException w:name="Medium List 2 Accent 3" w:semiHidden="0" w:uiPriority="66" w:unhideWhenUsed="0"/>
+    <w:lsdException w:name="Medium Grid 1 Accent 3" w:semiHidden="0" w:uiPriority="67" w:unhideWhenUsed="0"/>
+    <w:lsdException w:name="Medium Grid 2 Accent 3" w:semiHidden="0" w:uiPriority="68" w:unhideWhenUsed="0"/>
+    <w:lsdException w:name="Medium Grid 3 Accent 3" w:semiHidden="0" w:uiPriority="69" w:unhideWhenUsed="0"/>
+    <w:lsdException w:name="Dark List Accent 3" w:semiHidden="0" w:uiPriority="70" w:unhideWhenUsed="0"/>
+    <w:lsdException w:name="Colorful Shading Accent 3" w:semiHidden="0" w:uiPriority="71" w:unhideWhenUsed="0"/>
+    <w:lsdException w:name="Colorful List Accent 3" w:semiHidden="0" w:uiPriority="72" w:unhideWhenUsed="0"/>
+    <w:lsdException w:name="Colorful Grid Accent 3" w:semiHidden="0" w:uiPriority="73" w:unhideWhenUsed="0"/>
+    <w:lsdException w:name="Light Shading Accent 4" w:semiHidden="0" w:uiPriority="60" w:unhideWhenUsed="0"/>
+    <w:lsdException w:name="Light List Accent 4" w:semiHidden="0" w:uiPriority="61" w:unhideWhenUsed="0"/>
+    <w:lsdException w:name="Light Grid Accent 4" w:semiHidden="0" w:uiPriority="62" w:unhideWhenUsed="0"/>
+    <w:lsdException w:name="Medium Shading 1 Accent 4" w:semiHidden="0" w:uiPriority="63" w:unhideWhenUsed="0"/>
+    <w:lsdException w:name="Medium Shading 2 Accent 4" w:semiHidden="0" w:uiPriority="64" w:unhideWhenUsed="0"/>
+    <w:lsdException w:name="Medium List 1 Accent 4" w:semiHidden="0" w:uiPriority="65" w:unhideWhenUsed="0"/>
+    <w:lsdException w:name="Medium List 2 Accent 4" w:semiHidden="0" w:uiPriority="66" w:unhideWhenUsed="0"/>
+    <w:lsdException w:name="Medium Grid 1 Accent 4" w:semiHidden="0" w:uiPriority="67" w:unhideWhenUsed="0"/>
+    <w:lsdException w:name="Medium Grid 2 Accent 4" w:semiHidden="0" w:uiPriority="68" w:unhideWhenUsed="0"/>
+    <w:lsdException w:name="Medium Grid 3 Accent 4" w:semiHidden="0" w:uiPriority="69" w:unhideWhenUsed="0"/>
+    <w:lsdException w:name="Dark List Accent 4" w:semiHidden="0" w:uiPriority="70" w:unhideWhenUsed="0"/>
+    <w:lsdException w:name="Colorful Shading Accent 4" w:semiHidden="0" w:uiPriority="71" w:unhideWhenUsed="0"/>
+    <w:lsdException w:name="Colorful List Accent 4" w:semiHidden="0" w:uiPriority="72" w:unhideWhenUsed="0"/>
+    <w:lsdException w:name="Colorful Grid Accent 4" w:semiHidden="0" w:uiPriority="73" w:unhideWhenUsed="0"/>
+    <w:lsdException w:name="Light Shading Accent 5" w:semiHidden="0" w:uiPriority="60" w:unhideWhenUsed="0"/>
+    <w:lsdException w:name="Light List Accent 5" w:semiHidden="0" w:uiPriority="61" w:unhideWhenUsed="0"/>
+    <w:lsdException w:name="Light Grid Accent 5" w:semiHidden="0" w:uiPriority="62" w:unhideWhenUsed="0"/>
+    <w:lsdException w:name="Medium Shading 1 Accent 5" w:semiHidden="0" w:uiPriority="63" w:unhideWhenUsed="0"/>
+    <w:lsdException w:name="Medium Shading 2 Accent 5" w:semiHidden="0" w:uiPriority="64" w:unhideWhenUsed="0"/>
+    <w:lsdException w:name="Medium List 1 Accent 5" w:semiHidden="0" w:uiPriority="65" w:unhideWhenUsed="0"/>
+    <w:lsdException w:name="Medium List 2 Accent 5" w:semiHidden="0" w:uiPriority="66" w:unhideWhenUsed="0"/>
+    <w:lsdException w:name="Medium Grid 1 Accent 5" w:semiHidden="0" w:uiPriority="67" w:unhideWhenUsed="0"/>
+    <w:lsdException w:name="Medium Grid 2 Accent 5" w:semiHidden="0" w:uiPriority="68" w:unhideWhenUsed="0"/>
+    <w:lsdException w:name="Medium Grid 3 Accent 5" w:semiHidden="0" w:uiPriority="69" w:unhideWhenUsed="0"/>
+    <w:lsdException w:name="Dark List Accent 5" w:semiHidden="0" w:uiPriority="70" w:unhideWhenUsed="0"/>
+    <w:lsdException w:name="Colorful Shading Accent 5" w:semiHidden="0" w:uiPriority="71" w:unhideWhenUsed="0"/>
+    <w:lsdException w:name="Colorful List Accent 5" w:semiHidden="0" w:uiPriority="72" w:unhideWhenUsed="0"/>
+    <w:lsdException w:name="Colorful Grid Accent 5" w:semiHidden="0" w:uiPriority="73" w:unhideWhenUsed="0"/>
+    <w:lsdException w:name="Light Shading Accent 6" w:semiHidden="0" w:uiPriority="60" w:unhideWhenUsed="0"/>
+    <w:lsdException w:name="Light List Accent 6" w:semiHidden="0" w:uiPriority="61" w:unhideWhenUsed="0"/>
+    <w:lsdException w:name="Light Grid Accent 6" w:semiHidden="0" w:uiPriority="62" w:unhideWhenUsed="0"/>
+    <w:lsdException w:name="Medium Shading 1 Accent 6" w:semiHidden="0" w:uiPriority="63" w:unhideWhenUsed="0"/>
+    <w:lsdException w:name="Medium Shading 2 Accent 6" w:semiHidden="0" w:uiPriority="64" w:unhideWhenUsed="0"/>
+    <w:lsdException w:name="Medium List 1 Accent 6" w:semiHidden="0" w:uiPriority="65" w:unhideWhenUsed="0"/>
+    <w:lsdException w:name="Medium List 2 Accent 6" w:semiHidden="0" w:uiPriority="66" w:unhideWhenUsed="0"/>
+    <w:lsdException w:name="Medium Grid 1 Accent 6" w:semiHidden="0" w:uiPriority="67" w:unhideWhenUsed="0"/>
+    <w:lsdException w:name="Medium Grid 2 Accent 6" w:semiHidden="0" w:uiPriority="68" w:unhideWhenUsed="0"/>
+    <w:lsdException w:name="Medium Grid 3 Accent 6" w:semiHidden="0" w:uiPriority="69" w:unhideWhenUsed="0"/>
+    <w:lsdException w:name="Dark List Accent 6" w:semiHidden="0" w:uiPriority="70" w:unhideWhenUsed="0"/>
+    <w:lsdException w:name="Colorful Shading Accent 6" w:semiHidden="0" w:uiPriority="71" w:unhideWhenUsed="0"/>
+    <w:lsdException w:name="Colorful List Accent 6" w:semiHidden="0" w:uiPriority="72" w:unhideWhenUsed="0"/>
+    <w:lsdException w:name="Colorful Grid Accent 6" w:semiHidden="0" w:uiPriority="73" w:unhideWhenUsed="0"/>
+    <w:lsdException w:name="Subtle Emphasis" w:semiHidden="0" w:uiPriority="19" w:unhideWhenUsed="0" w:qFormat="1"/>
+    <w:lsdException w:name="Intense Emphasis" w:semiHidden="0" w:uiPriority="21" w:unhideWhenUsed="0" w:qFormat="1"/>
+    <w:lsdException w:name="Subtle Reference" w:semiHidden="0" w:uiPriority="31" w:unhideWhenUsed="0" w:qFormat="1"/>
+    <w:lsdException w:name="Intense Reference" w:semiHidden="0" w:uiPriority="32" w:unhideWhenUsed="0" w:qFormat="1"/>
+    <w:lsdException w:name="Book Title" w:semiHidden="0" w:uiPriority="33" w:unhideWhenUsed="0" w:qFormat="1"/>
+    <w:lsdException w:name="Bibliography" w:uiPriority="37"/>
+    <w:lsdException w:name="TOC Heading" w:uiPriority="39" w:qFormat="1"/>
   </w:latentStyles>
   <w:style w:type="paragraph" w:default="1" w:styleId="Normal">
     <w:name w:val="Normal"/>
@@ -6491,8 +7086,8 @@
 </file>
 
 <file path=customXml/item2.xml><?xml version="1.0" encoding="utf-8"?>
-<ct:contentTypeSchema xmlns:ct="http://schemas.microsoft.com/office/2006/metadata/contentType" xmlns:ma="http://schemas.microsoft.com/office/2006/metadata/properties/metaAttributes" ct:_="" ma:_="" ma:contentTypeName="Prosjektdokument" ma:contentTypeID="0x010100293FDE3FCADA480B9A77BBDAD7DFA28C0100860EB8D0A6C41A489350A1AED607DCA8" ma:contentTypeVersion="48" ma:contentTypeDescription="Opprett et nytt dokument." ma:contentTypeScope="" ma:versionID="e8cce5c97d0f6d1d73b99cec536b5027">
-  <xsd:schema xmlns:xsd="http://www.w3.org/2001/XMLSchema" xmlns:xs="http://www.w3.org/2001/XMLSchema" xmlns:p="http://schemas.microsoft.com/office/2006/metadata/properties" xmlns:ns1="fcde26a5-0f5e-4ce4-9c4e-5d7667e77a32" xmlns:ns3="6242508b-47dd-4228-87f2-8f4c54fa3af7" targetNamespace="http://schemas.microsoft.com/office/2006/metadata/properties" ma:root="true" ma:fieldsID="bb6ba19d300d22229c9e3f2e03597c49" ns1:_="" ns3:_="">
+<ct:contentTypeSchema xmlns:ct="http://schemas.microsoft.com/office/2006/metadata/contentType" xmlns:ma="http://schemas.microsoft.com/office/2006/metadata/properties/metaAttributes" ct:_="" ma:_="" ma:contentTypeName="Prosjektdokument" ma:contentTypeID="0x010100293FDE3FCADA480B9A77BBDAD7DFA28C0100860EB8D0A6C41A489350A1AED607DCA8" ma:contentTypeVersion="48" ma:contentTypeDescription="Opprett et nytt dokument." ma:contentTypeScope="" ma:versionID="f231ac969c83eea93ecd61db62a571e1">
+  <xsd:schema xmlns:xsd="http://www.w3.org/2001/XMLSchema" xmlns:xs="http://www.w3.org/2001/XMLSchema" xmlns:p="http://schemas.microsoft.com/office/2006/metadata/properties" xmlns:ns1="fcde26a5-0f5e-4ce4-9c4e-5d7667e77a32" xmlns:ns3="6242508b-47dd-4228-87f2-8f4c54fa3af7" targetNamespace="http://schemas.microsoft.com/office/2006/metadata/properties" ma:root="true" ma:fieldsID="e05611011757f6310e51efa0bb5fcb50" ns1:_="" ns3:_="">
     <xsd:import namespace="fcde26a5-0f5e-4ce4-9c4e-5d7667e77a32"/>
     <xsd:import namespace="6242508b-47dd-4228-87f2-8f4c54fa3af7"/>
     <xsd:element name="properties">
@@ -6675,7 +7270,7 @@
 </file>
 
 <file path=customXml/itemProps1.xml><?xml version="1.0" encoding="utf-8"?>
-<ds:datastoreItem xmlns:ds="http://schemas.openxmlformats.org/officeDocument/2006/customXml" ds:itemID="{1634ADBB-7231-4B71-9EFB-12FF4BF2E0E8}">
+<ds:datastoreItem xmlns:ds="http://schemas.openxmlformats.org/officeDocument/2006/customXml" ds:itemID="{3B8F2AED-3E4E-40FE-BF0E-10829AD38AB1}">
   <ds:schemaRefs>
     <ds:schemaRef ds:uri="http://schemas.openxmlformats.org/officeDocument/2006/bibliography"/>
   </ds:schemaRefs>
@@ -6683,13 +7278,13 @@
 </file>
 
 <file path=customXml/itemProps2.xml><?xml version="1.0" encoding="utf-8"?>
-<ds:datastoreItem xmlns:ds="http://schemas.openxmlformats.org/officeDocument/2006/customXml" ds:itemID="{92F1F1B0-31A2-476D-8C77-1C878FEF46F0}"/>
+<ds:datastoreItem xmlns:ds="http://schemas.openxmlformats.org/officeDocument/2006/customXml" ds:itemID="{01E1C8FB-F6F6-425A-9D8D-34B86EF964EF}"/>
 </file>
 
 <file path=customXml/itemProps3.xml><?xml version="1.0" encoding="utf-8"?>
-<ds:datastoreItem xmlns:ds="http://schemas.openxmlformats.org/officeDocument/2006/customXml" ds:itemID="{B3DF32B2-7779-4BBC-B64B-46B8C689EE63}"/>
+<ds:datastoreItem xmlns:ds="http://schemas.openxmlformats.org/officeDocument/2006/customXml" ds:itemID="{EA34337F-080A-4923-BE88-1DEAFBBCC669}"/>
 </file>
 
 <file path=customXml/itemProps4.xml><?xml version="1.0" encoding="utf-8"?>
-<ds:datastoreItem xmlns:ds="http://schemas.openxmlformats.org/officeDocument/2006/customXml" ds:itemID="{549C44EC-68B6-4205-96C2-D7F534567869}"/>
+<ds:datastoreItem xmlns:ds="http://schemas.openxmlformats.org/officeDocument/2006/customXml" ds:itemID="{0F7FFC98-B7FD-4489-AB61-1427AAB7E2A7}"/>
 </file>
</xml_diff>